<commit_message>
Fixed bugs, Updated Sprint Log, Updated Report, Added Tests for User Editing
</commit_message>
<xml_diff>
--- a/Logs/MCOMD2RSM Report.docx
+++ b/Logs/MCOMD2RSM Report.docx
@@ -74,7 +74,7 @@
         </w:rPr>
       </w:pPr>
     </w:p>
-    <w:bookmarkStart w:id="0" w:name="_Toc34731283" w:displacedByCustomXml="next"/>
+    <w:bookmarkStart w:id="0" w:name="_Toc34731808" w:displacedByCustomXml="next"/>
     <w:bookmarkStart w:id="1" w:name="_Toc33948854" w:displacedByCustomXml="next"/>
     <w:sdt>
       <w:sdtPr>
@@ -99,7 +99,19 @@
             <w:rPr>
               <w:rFonts w:cs="Times New Roman"/>
             </w:rPr>
-            <w:t xml:space="preserve">MCOMD2RSM </w:t>
+            <w:t>MCOMD2</w:t>
+          </w:r>
+          <w:r>
+            <w:rPr>
+              <w:rFonts w:cs="Times New Roman"/>
+            </w:rPr>
+            <w:t>SWE</w:t>
+          </w:r>
+          <w:r>
+            <w:rPr>
+              <w:rFonts w:cs="Times New Roman"/>
+            </w:rPr>
+            <w:t xml:space="preserve"> </w:t>
           </w:r>
           <w:r>
             <w:rPr>
@@ -362,8 +374,16 @@
         <w:rPr>
           <w:rFonts w:cs="Times New Roman"/>
         </w:rPr>
-        <w:t>Tomas Porakis</w:t>
+        <w:t xml:space="preserve">Tomas </w:t>
       </w:r>
+      <w:proofErr w:type="spellStart"/>
+      <w:r>
+        <w:rPr>
+          <w:rFonts w:cs="Times New Roman"/>
+        </w:rPr>
+        <w:t>Porakis</w:t>
+      </w:r>
+      <w:proofErr w:type="spellEnd"/>
       <w:r>
         <w:rPr>
           <w:rFonts w:cs="Times New Roman"/>
@@ -374,8 +394,16 @@
         <w:rPr>
           <w:rFonts w:cs="Times New Roman"/>
         </w:rPr>
-        <w:t>Tovar Astradar</w:t>
+        <w:t xml:space="preserve">Tovar </w:t>
       </w:r>
+      <w:proofErr w:type="spellStart"/>
+      <w:r>
+        <w:rPr>
+          <w:rFonts w:cs="Times New Roman"/>
+        </w:rPr>
+        <w:t>Astradar</w:t>
+      </w:r>
+      <w:proofErr w:type="spellEnd"/>
       <w:r>
         <w:rPr>
           <w:rFonts w:cs="Times New Roman"/>
@@ -441,14 +469,14 @@
           <w:r>
             <w:fldChar w:fldCharType="separate"/>
           </w:r>
-          <w:hyperlink w:anchor="_Toc34731283" w:history="1">
+          <w:hyperlink w:anchor="_Toc34731808" w:history="1">
             <w:r>
               <w:rPr>
                 <w:rStyle w:val="Hyperlink"/>
                 <w:rFonts w:cs="Times New Roman"/>
                 <w:noProof/>
               </w:rPr>
-              <w:t>MCOMD2RSM REPORT</w:t>
+              <w:t>MCOMD2SWE REPORT</w:t>
             </w:r>
             <w:r>
               <w:rPr>
@@ -469,7 +497,7 @@
                 <w:noProof/>
                 <w:webHidden/>
               </w:rPr>
-              <w:instrText xml:space="preserve"> PAGEREF _Toc34731283 \h </w:instrText>
+              <w:instrText xml:space="preserve"> PAGEREF _Toc34731808 \h </w:instrText>
             </w:r>
             <w:r>
               <w:rPr>
@@ -512,7 +540,7 @@
               <w:lang w:eastAsia="en-GB"/>
             </w:rPr>
           </w:pPr>
-          <w:hyperlink w:anchor="_Toc34731284" w:history="1">
+          <w:hyperlink w:anchor="_Toc34731809" w:history="1">
             <w:r>
               <w:rPr>
                 <w:rStyle w:val="Hyperlink"/>
@@ -539,7 +567,7 @@
                 <w:noProof/>
                 <w:webHidden/>
               </w:rPr>
-              <w:instrText xml:space="preserve"> PAGEREF _Toc34731284 \h </w:instrText>
+              <w:instrText xml:space="preserve"> PAGEREF _Toc34731809 \h </w:instrText>
             </w:r>
             <w:r>
               <w:rPr>
@@ -582,7 +610,7 @@
               <w:lang w:eastAsia="en-GB"/>
             </w:rPr>
           </w:pPr>
-          <w:hyperlink w:anchor="_Toc34731285" w:history="1">
+          <w:hyperlink w:anchor="_Toc34731810" w:history="1">
             <w:r>
               <w:rPr>
                 <w:rStyle w:val="Hyperlink"/>
@@ -609,7 +637,7 @@
                 <w:noProof/>
                 <w:webHidden/>
               </w:rPr>
-              <w:instrText xml:space="preserve"> PAGEREF _Toc34731285 \h </w:instrText>
+              <w:instrText xml:space="preserve"> PAGEREF _Toc34731810 \h </w:instrText>
             </w:r>
             <w:r>
               <w:rPr>
@@ -652,7 +680,7 @@
               <w:lang w:eastAsia="en-GB"/>
             </w:rPr>
           </w:pPr>
-          <w:hyperlink w:anchor="_Toc34731286" w:history="1">
+          <w:hyperlink w:anchor="_Toc34731811" w:history="1">
             <w:r>
               <w:rPr>
                 <w:rStyle w:val="Hyperlink"/>
@@ -679,7 +707,7 @@
                 <w:noProof/>
                 <w:webHidden/>
               </w:rPr>
-              <w:instrText xml:space="preserve"> PAGEREF _Toc34731286 \h </w:instrText>
+              <w:instrText xml:space="preserve"> PAGEREF _Toc34731811 \h </w:instrText>
             </w:r>
             <w:r>
               <w:rPr>
@@ -722,7 +750,7 @@
               <w:lang w:eastAsia="en-GB"/>
             </w:rPr>
           </w:pPr>
-          <w:hyperlink w:anchor="_Toc34731287" w:history="1">
+          <w:hyperlink w:anchor="_Toc34731812" w:history="1">
             <w:r>
               <w:rPr>
                 <w:rStyle w:val="Hyperlink"/>
@@ -749,7 +777,7 @@
                 <w:noProof/>
                 <w:webHidden/>
               </w:rPr>
-              <w:instrText xml:space="preserve"> PAGEREF _Toc34731287 \h </w:instrText>
+              <w:instrText xml:space="preserve"> PAGEREF _Toc34731812 \h </w:instrText>
             </w:r>
             <w:r>
               <w:rPr>
@@ -792,7 +820,7 @@
               <w:lang w:eastAsia="en-GB"/>
             </w:rPr>
           </w:pPr>
-          <w:hyperlink w:anchor="_Toc34731288" w:history="1">
+          <w:hyperlink w:anchor="_Toc34731813" w:history="1">
             <w:r>
               <w:rPr>
                 <w:rStyle w:val="Hyperlink"/>
@@ -819,7 +847,7 @@
                 <w:noProof/>
                 <w:webHidden/>
               </w:rPr>
-              <w:instrText xml:space="preserve"> PAGEREF _Toc34731288 \h </w:instrText>
+              <w:instrText xml:space="preserve"> PAGEREF _Toc34731813 \h </w:instrText>
             </w:r>
             <w:r>
               <w:rPr>
@@ -862,7 +890,7 @@
               <w:lang w:eastAsia="en-GB"/>
             </w:rPr>
           </w:pPr>
-          <w:hyperlink w:anchor="_Toc34731289" w:history="1">
+          <w:hyperlink w:anchor="_Toc34731814" w:history="1">
             <w:r>
               <w:rPr>
                 <w:rStyle w:val="Hyperlink"/>
@@ -889,7 +917,7 @@
                 <w:noProof/>
                 <w:webHidden/>
               </w:rPr>
-              <w:instrText xml:space="preserve"> PAGEREF _Toc34731289 \h </w:instrText>
+              <w:instrText xml:space="preserve"> PAGEREF _Toc34731814 \h </w:instrText>
             </w:r>
             <w:r>
               <w:rPr>
@@ -932,7 +960,7 @@
               <w:lang w:eastAsia="en-GB"/>
             </w:rPr>
           </w:pPr>
-          <w:hyperlink w:anchor="_Toc34731290" w:history="1">
+          <w:hyperlink w:anchor="_Toc34731815" w:history="1">
             <w:r>
               <w:rPr>
                 <w:rStyle w:val="Hyperlink"/>
@@ -959,7 +987,7 @@
                 <w:noProof/>
                 <w:webHidden/>
               </w:rPr>
-              <w:instrText xml:space="preserve"> PAGEREF _Toc34731290 \h </w:instrText>
+              <w:instrText xml:space="preserve"> PAGEREF _Toc34731815 \h </w:instrText>
             </w:r>
             <w:r>
               <w:rPr>
@@ -1002,7 +1030,7 @@
               <w:lang w:eastAsia="en-GB"/>
             </w:rPr>
           </w:pPr>
-          <w:hyperlink w:anchor="_Toc34731291" w:history="1">
+          <w:hyperlink w:anchor="_Toc34731816" w:history="1">
             <w:r>
               <w:rPr>
                 <w:rStyle w:val="Hyperlink"/>
@@ -1029,7 +1057,7 @@
                 <w:noProof/>
                 <w:webHidden/>
               </w:rPr>
-              <w:instrText xml:space="preserve"> PAGEREF _Toc34731291 \h </w:instrText>
+              <w:instrText xml:space="preserve"> PAGEREF _Toc34731816 \h </w:instrText>
             </w:r>
             <w:r>
               <w:rPr>
@@ -1072,7 +1100,7 @@
               <w:lang w:eastAsia="en-GB"/>
             </w:rPr>
           </w:pPr>
-          <w:hyperlink w:anchor="_Toc34731292" w:history="1">
+          <w:hyperlink w:anchor="_Toc34731817" w:history="1">
             <w:r>
               <w:rPr>
                 <w:rStyle w:val="Hyperlink"/>
@@ -1099,7 +1127,7 @@
                 <w:noProof/>
                 <w:webHidden/>
               </w:rPr>
-              <w:instrText xml:space="preserve"> PAGEREF _Toc34731292 \h </w:instrText>
+              <w:instrText xml:space="preserve"> PAGEREF _Toc34731817 \h </w:instrText>
             </w:r>
             <w:r>
               <w:rPr>
@@ -1142,7 +1170,7 @@
               <w:lang w:eastAsia="en-GB"/>
             </w:rPr>
           </w:pPr>
-          <w:hyperlink w:anchor="_Toc34731293" w:history="1">
+          <w:hyperlink w:anchor="_Toc34731818" w:history="1">
             <w:r>
               <w:rPr>
                 <w:rStyle w:val="Hyperlink"/>
@@ -1170,7 +1198,7 @@
                 <w:noProof/>
                 <w:webHidden/>
               </w:rPr>
-              <w:instrText xml:space="preserve"> PAGEREF _Toc34731293 \h </w:instrText>
+              <w:instrText xml:space="preserve"> PAGEREF _Toc34731818 \h </w:instrText>
             </w:r>
             <w:r>
               <w:rPr>
@@ -1213,7 +1241,7 @@
               <w:lang w:eastAsia="en-GB"/>
             </w:rPr>
           </w:pPr>
-          <w:hyperlink w:anchor="_Toc34731294" w:history="1">
+          <w:hyperlink w:anchor="_Toc34731819" w:history="1">
             <w:r>
               <w:rPr>
                 <w:rStyle w:val="Hyperlink"/>
@@ -1241,7 +1269,7 @@
                 <w:noProof/>
                 <w:webHidden/>
               </w:rPr>
-              <w:instrText xml:space="preserve"> PAGEREF _Toc34731294 \h </w:instrText>
+              <w:instrText xml:space="preserve"> PAGEREF _Toc34731819 \h </w:instrText>
             </w:r>
             <w:r>
               <w:rPr>
@@ -1284,7 +1312,7 @@
               <w:lang w:eastAsia="en-GB"/>
             </w:rPr>
           </w:pPr>
-          <w:hyperlink w:anchor="_Toc34731295" w:history="1">
+          <w:hyperlink w:anchor="_Toc34731820" w:history="1">
             <w:r>
               <w:rPr>
                 <w:rStyle w:val="Hyperlink"/>
@@ -1311,7 +1339,7 @@
                 <w:noProof/>
                 <w:webHidden/>
               </w:rPr>
-              <w:instrText xml:space="preserve"> PAGEREF _Toc34731295 \h </w:instrText>
+              <w:instrText xml:space="preserve"> PAGEREF _Toc34731820 \h </w:instrText>
             </w:r>
             <w:r>
               <w:rPr>
@@ -1378,12 +1406,27 @@
       <w:r>
         <w:br w:type="page"/>
       </w:r>
-      <w:bookmarkStart w:id="2" w:name="_Toc34731284"/>
+      <w:bookmarkStart w:id="2" w:name="_Toc34731809"/>
       <w:r>
         <w:lastRenderedPageBreak/>
         <w:t>Stories / Backlog</w:t>
       </w:r>
       <w:bookmarkEnd w:id="2"/>
+      <w:r>
+        <w:t xml:space="preserve"> </w:t>
+      </w:r>
+      <w:r>
+        <w:t>/</w:t>
+      </w:r>
+      <w:r>
+        <w:t xml:space="preserve"> Estimation </w:t>
+      </w:r>
+      <w:r>
+        <w:t>&amp;</w:t>
+      </w:r>
+      <w:r>
+        <w:t xml:space="preserve"> Prioritisation</w:t>
+      </w:r>
     </w:p>
     <w:tbl>
       <w:tblPr>
@@ -1420,7 +1463,7 @@
             <w:pPr>
               <w:jc w:val="center"/>
             </w:pPr>
-            <w:hyperlink r:id="rId5" w:history="1">
+            <w:hyperlink r:id="rId6" w:history="1">
               <w:r>
                 <w:rPr>
                   <w:rStyle w:val="Hyperlink"/>
@@ -1440,57 +1483,1670 @@
     <w:p/>
     <w:p>
       <w:pPr>
+        <w:jc w:val="center"/>
+      </w:pPr>
+      <w:r>
+        <w:t>Colour Code</w:t>
+      </w:r>
+    </w:p>
+    <w:tbl>
+      <w:tblPr>
+        <w:tblStyle w:val="TableGrid"/>
+        <w:tblW w:w="0" w:type="auto"/>
+        <w:tblLook w:val="04A0" w:firstRow="1" w:lastRow="0" w:firstColumn="1" w:lastColumn="0" w:noHBand="0" w:noVBand="1"/>
+      </w:tblPr>
+      <w:tblGrid>
+        <w:gridCol w:w="2295"/>
+        <w:gridCol w:w="2295"/>
+        <w:gridCol w:w="2296"/>
+        <w:gridCol w:w="2130"/>
+      </w:tblGrid>
+      <w:tr>
+        <w:tc>
+          <w:tcPr>
+            <w:tcW w:w="2295" w:type="dxa"/>
+          </w:tcPr>
+          <w:p>
+            <w:pPr>
+              <w:jc w:val="center"/>
+            </w:pPr>
+            <w:r>
+              <w:t>Sprint 1</w:t>
+            </w:r>
+          </w:p>
+        </w:tc>
+        <w:tc>
+          <w:tcPr>
+            <w:tcW w:w="2295" w:type="dxa"/>
+          </w:tcPr>
+          <w:p>
+            <w:pPr>
+              <w:jc w:val="center"/>
+            </w:pPr>
+            <w:r>
+              <w:t>Sprint 2</w:t>
+            </w:r>
+          </w:p>
+        </w:tc>
+        <w:tc>
+          <w:tcPr>
+            <w:tcW w:w="2296" w:type="dxa"/>
+          </w:tcPr>
+          <w:p>
+            <w:pPr>
+              <w:jc w:val="center"/>
+            </w:pPr>
+            <w:r>
+              <w:t>Sprint 3</w:t>
+            </w:r>
+          </w:p>
+        </w:tc>
+        <w:tc>
+          <w:tcPr>
+            <w:tcW w:w="2130" w:type="dxa"/>
+          </w:tcPr>
+          <w:p>
+            <w:pPr>
+              <w:jc w:val="center"/>
+            </w:pPr>
+            <w:r>
+              <w:t>Future Sprints</w:t>
+            </w:r>
+          </w:p>
+        </w:tc>
+      </w:tr>
+      <w:tr>
+        <w:tc>
+          <w:tcPr>
+            <w:tcW w:w="2295" w:type="dxa"/>
+            <w:shd w:val="clear" w:color="auto" w:fill="FFCDCD"/>
+          </w:tcPr>
+          <w:p/>
+        </w:tc>
+        <w:tc>
+          <w:tcPr>
+            <w:tcW w:w="2295" w:type="dxa"/>
+            <w:shd w:val="clear" w:color="auto" w:fill="FFE599" w:themeFill="accent4" w:themeFillTint="66"/>
+          </w:tcPr>
+          <w:p/>
+        </w:tc>
+        <w:tc>
+          <w:tcPr>
+            <w:tcW w:w="2296" w:type="dxa"/>
+            <w:shd w:val="clear" w:color="auto" w:fill="C5E0B3" w:themeFill="accent6" w:themeFillTint="66"/>
+          </w:tcPr>
+          <w:p/>
+        </w:tc>
+        <w:tc>
+          <w:tcPr>
+            <w:tcW w:w="2130" w:type="dxa"/>
+            <w:shd w:val="clear" w:color="auto" w:fill="B4C6E7" w:themeFill="accent1" w:themeFillTint="66"/>
+          </w:tcPr>
+          <w:p/>
+        </w:tc>
+      </w:tr>
+    </w:tbl>
+    <w:p>
+      <w:pPr>
+        <w:rPr>
+          <w:color w:val="FF0000"/>
+        </w:rPr>
+      </w:pPr>
+    </w:p>
+    <w:p>
+      <w:pPr>
+        <w:jc w:val="center"/>
+        <w:rPr>
+          <w:color w:val="FF0000"/>
+        </w:rPr>
+      </w:pPr>
+      <w:r>
+        <w:rPr>
+          <w:color w:val="FF0000"/>
+        </w:rPr>
+        <w:t>*</w:t>
+      </w:r>
+      <w:r>
+        <w:rPr>
+          <w:color w:val="FF0000"/>
+        </w:rPr>
+        <w:t>Most Important to Least Important</w:t>
+      </w:r>
+      <w:r>
+        <w:rPr>
+          <w:color w:val="FF0000"/>
+        </w:rPr>
+        <w:t>*</w:t>
+      </w:r>
+    </w:p>
+    <w:tbl>
+      <w:tblPr>
+        <w:tblStyle w:val="TableGrid"/>
+        <w:tblW w:w="0" w:type="auto"/>
+        <w:tblLook w:val="04A0" w:firstRow="1" w:lastRow="0" w:firstColumn="1" w:lastColumn="0" w:noHBand="0" w:noVBand="1"/>
+      </w:tblPr>
+      <w:tblGrid>
+        <w:gridCol w:w="538"/>
+        <w:gridCol w:w="6075"/>
+        <w:gridCol w:w="1268"/>
+        <w:gridCol w:w="1135"/>
+      </w:tblGrid>
+      <w:tr>
+        <w:tc>
+          <w:tcPr>
+            <w:tcW w:w="538" w:type="dxa"/>
+          </w:tcPr>
+          <w:p>
+            <w:pPr>
+              <w:jc w:val="center"/>
+              <w:rPr>
+                <w:b/>
+              </w:rPr>
+            </w:pPr>
+            <w:r>
+              <w:rPr>
+                <w:b/>
+              </w:rPr>
+              <w:t>No.</w:t>
+            </w:r>
+          </w:p>
+        </w:tc>
+        <w:tc>
+          <w:tcPr>
+            <w:tcW w:w="6120" w:type="dxa"/>
+          </w:tcPr>
+          <w:p>
+            <w:pPr>
+              <w:jc w:val="center"/>
+              <w:rPr>
+                <w:b/>
+              </w:rPr>
+            </w:pPr>
+            <w:r>
+              <w:rPr>
+                <w:b/>
+              </w:rPr>
+              <w:t>User Story</w:t>
+            </w:r>
+          </w:p>
+        </w:tc>
+        <w:tc>
+          <w:tcPr>
+            <w:tcW w:w="1223" w:type="dxa"/>
+          </w:tcPr>
+          <w:p>
+            <w:pPr>
+              <w:jc w:val="center"/>
+              <w:rPr>
+                <w:b/>
+              </w:rPr>
+            </w:pPr>
+            <w:r>
+              <w:rPr>
+                <w:b/>
+              </w:rPr>
+              <w:t>Acceptance Criteria</w:t>
+            </w:r>
+          </w:p>
+        </w:tc>
+        <w:tc>
+          <w:tcPr>
+            <w:tcW w:w="1135" w:type="dxa"/>
+          </w:tcPr>
+          <w:p>
+            <w:pPr>
+              <w:jc w:val="center"/>
+              <w:rPr>
+                <w:b/>
+              </w:rPr>
+            </w:pPr>
+            <w:r>
+              <w:rPr>
+                <w:b/>
+              </w:rPr>
+              <w:t>Estimated Points</w:t>
+            </w:r>
+          </w:p>
+        </w:tc>
+      </w:tr>
+      <w:tr>
+        <w:tc>
+          <w:tcPr>
+            <w:tcW w:w="538" w:type="dxa"/>
+            <w:shd w:val="clear" w:color="auto" w:fill="FFCDCD"/>
+          </w:tcPr>
+          <w:p>
+            <w:r>
+              <w:t>1</w:t>
+            </w:r>
+          </w:p>
+        </w:tc>
+        <w:tc>
+          <w:tcPr>
+            <w:tcW w:w="6120" w:type="dxa"/>
+            <w:shd w:val="clear" w:color="auto" w:fill="FFCDCD"/>
+          </w:tcPr>
+          <w:p>
+            <w:r>
+              <w:t>Create User Database</w:t>
+            </w:r>
+          </w:p>
+        </w:tc>
+        <w:tc>
+          <w:tcPr>
+            <w:tcW w:w="1223" w:type="dxa"/>
+            <w:shd w:val="clear" w:color="auto" w:fill="FFCDCD"/>
+          </w:tcPr>
+          <w:p/>
+        </w:tc>
+        <w:tc>
+          <w:tcPr>
+            <w:tcW w:w="1135" w:type="dxa"/>
+            <w:shd w:val="clear" w:color="auto" w:fill="FFCDCD"/>
+          </w:tcPr>
+          <w:p>
+            <w:r>
+              <w:t>1</w:t>
+            </w:r>
+          </w:p>
+        </w:tc>
+      </w:tr>
+      <w:tr>
+        <w:tc>
+          <w:tcPr>
+            <w:tcW w:w="538" w:type="dxa"/>
+            <w:shd w:val="clear" w:color="auto" w:fill="FFCDCD"/>
+          </w:tcPr>
+          <w:p>
+            <w:r>
+              <w:t>2</w:t>
+            </w:r>
+          </w:p>
+        </w:tc>
+        <w:tc>
+          <w:tcPr>
+            <w:tcW w:w="6120" w:type="dxa"/>
+            <w:shd w:val="clear" w:color="auto" w:fill="FFCDCD"/>
+          </w:tcPr>
+          <w:p>
+            <w:r>
+              <w:t>Create Module/Timetable Database</w:t>
+            </w:r>
+          </w:p>
+        </w:tc>
+        <w:tc>
+          <w:tcPr>
+            <w:tcW w:w="1223" w:type="dxa"/>
+            <w:shd w:val="clear" w:color="auto" w:fill="FFCDCD"/>
+          </w:tcPr>
+          <w:p/>
+        </w:tc>
+        <w:tc>
+          <w:tcPr>
+            <w:tcW w:w="1135" w:type="dxa"/>
+            <w:shd w:val="clear" w:color="auto" w:fill="FFCDCD"/>
+          </w:tcPr>
+          <w:p>
+            <w:r>
+              <w:t>1</w:t>
+            </w:r>
+          </w:p>
+        </w:tc>
+      </w:tr>
+      <w:tr>
+        <w:tc>
+          <w:tcPr>
+            <w:tcW w:w="538" w:type="dxa"/>
+            <w:shd w:val="clear" w:color="auto" w:fill="FFCDCD"/>
+          </w:tcPr>
+          <w:p>
+            <w:r>
+              <w:t>3</w:t>
+            </w:r>
+          </w:p>
+        </w:tc>
+        <w:tc>
+          <w:tcPr>
+            <w:tcW w:w="6120" w:type="dxa"/>
+            <w:shd w:val="clear" w:color="auto" w:fill="FFCDCD"/>
+          </w:tcPr>
+          <w:p>
+            <w:r>
+              <w:t>Populate User Database</w:t>
+            </w:r>
+          </w:p>
+        </w:tc>
+        <w:tc>
+          <w:tcPr>
+            <w:tcW w:w="1223" w:type="dxa"/>
+            <w:shd w:val="clear" w:color="auto" w:fill="FFCDCD"/>
+          </w:tcPr>
+          <w:p/>
+        </w:tc>
+        <w:tc>
+          <w:tcPr>
+            <w:tcW w:w="1135" w:type="dxa"/>
+            <w:shd w:val="clear" w:color="auto" w:fill="FFCDCD"/>
+          </w:tcPr>
+          <w:p>
+            <w:r>
+              <w:t>1</w:t>
+            </w:r>
+          </w:p>
+        </w:tc>
+      </w:tr>
+      <w:tr>
+        <w:tc>
+          <w:tcPr>
+            <w:tcW w:w="538" w:type="dxa"/>
+            <w:shd w:val="clear" w:color="auto" w:fill="FFCDCD"/>
+          </w:tcPr>
+          <w:p>
+            <w:r>
+              <w:t>4</w:t>
+            </w:r>
+          </w:p>
+        </w:tc>
+        <w:tc>
+          <w:tcPr>
+            <w:tcW w:w="6120" w:type="dxa"/>
+            <w:shd w:val="clear" w:color="auto" w:fill="FFCDCD"/>
+          </w:tcPr>
+          <w:p>
+            <w:r>
+              <w:t>Populate Module/Timetable Database</w:t>
+            </w:r>
+          </w:p>
+        </w:tc>
+        <w:tc>
+          <w:tcPr>
+            <w:tcW w:w="1223" w:type="dxa"/>
+            <w:shd w:val="clear" w:color="auto" w:fill="FFCDCD"/>
+          </w:tcPr>
+          <w:p/>
+        </w:tc>
+        <w:tc>
+          <w:tcPr>
+            <w:tcW w:w="1135" w:type="dxa"/>
+            <w:shd w:val="clear" w:color="auto" w:fill="FFCDCD"/>
+          </w:tcPr>
+          <w:p>
+            <w:r>
+              <w:t>1</w:t>
+            </w:r>
+          </w:p>
+        </w:tc>
+      </w:tr>
+      <w:tr>
+        <w:tc>
+          <w:tcPr>
+            <w:tcW w:w="538" w:type="dxa"/>
+            <w:shd w:val="clear" w:color="auto" w:fill="FFCDCD"/>
+          </w:tcPr>
+          <w:p>
+            <w:r>
+              <w:t>5</w:t>
+            </w:r>
+          </w:p>
+        </w:tc>
+        <w:tc>
+          <w:tcPr>
+            <w:tcW w:w="6120" w:type="dxa"/>
+            <w:shd w:val="clear" w:color="auto" w:fill="FFCDCD"/>
+          </w:tcPr>
+          <w:p>
+            <w:r>
+              <w:t>Create Framework UI</w:t>
+            </w:r>
+          </w:p>
+        </w:tc>
+        <w:tc>
+          <w:tcPr>
+            <w:tcW w:w="1223" w:type="dxa"/>
+            <w:shd w:val="clear" w:color="auto" w:fill="FFCDCD"/>
+          </w:tcPr>
+          <w:p/>
+        </w:tc>
+        <w:tc>
+          <w:tcPr>
+            <w:tcW w:w="1135" w:type="dxa"/>
+            <w:shd w:val="clear" w:color="auto" w:fill="FFCDCD"/>
+          </w:tcPr>
+          <w:p>
+            <w:r>
+              <w:t>1</w:t>
+            </w:r>
+          </w:p>
+        </w:tc>
+      </w:tr>
+      <w:tr>
+        <w:tc>
+          <w:tcPr>
+            <w:tcW w:w="538" w:type="dxa"/>
+            <w:shd w:val="clear" w:color="auto" w:fill="FFCDCD"/>
+          </w:tcPr>
+          <w:p>
+            <w:r>
+              <w:t>6</w:t>
+            </w:r>
+          </w:p>
+        </w:tc>
+        <w:tc>
+          <w:tcPr>
+            <w:tcW w:w="6120" w:type="dxa"/>
+            <w:shd w:val="clear" w:color="auto" w:fill="FFCDCD"/>
+          </w:tcPr>
+          <w:p>
+            <w:r>
+              <w:t>Link User Database to Program</w:t>
+            </w:r>
+          </w:p>
+        </w:tc>
+        <w:tc>
+          <w:tcPr>
+            <w:tcW w:w="1223" w:type="dxa"/>
+            <w:shd w:val="clear" w:color="auto" w:fill="FFCDCD"/>
+          </w:tcPr>
+          <w:p/>
+        </w:tc>
+        <w:tc>
+          <w:tcPr>
+            <w:tcW w:w="1135" w:type="dxa"/>
+            <w:shd w:val="clear" w:color="auto" w:fill="FFCDCD"/>
+          </w:tcPr>
+          <w:p>
+            <w:r>
+              <w:t>3</w:t>
+            </w:r>
+          </w:p>
+        </w:tc>
+      </w:tr>
+      <w:tr>
+        <w:tc>
+          <w:tcPr>
+            <w:tcW w:w="538" w:type="dxa"/>
+            <w:shd w:val="clear" w:color="auto" w:fill="FFCDCD"/>
+          </w:tcPr>
+          <w:p>
+            <w:r>
+              <w:t>7</w:t>
+            </w:r>
+          </w:p>
+        </w:tc>
+        <w:tc>
+          <w:tcPr>
+            <w:tcW w:w="6120" w:type="dxa"/>
+            <w:shd w:val="clear" w:color="auto" w:fill="FFCDCD"/>
+          </w:tcPr>
+          <w:p>
+            <w:r>
+              <w:t>Link Module/Timetable Database to Program</w:t>
+            </w:r>
+          </w:p>
+        </w:tc>
+        <w:tc>
+          <w:tcPr>
+            <w:tcW w:w="1223" w:type="dxa"/>
+            <w:shd w:val="clear" w:color="auto" w:fill="FFCDCD"/>
+          </w:tcPr>
+          <w:p/>
+        </w:tc>
+        <w:tc>
+          <w:tcPr>
+            <w:tcW w:w="1135" w:type="dxa"/>
+            <w:shd w:val="clear" w:color="auto" w:fill="FFCDCD"/>
+          </w:tcPr>
+          <w:p>
+            <w:r>
+              <w:t>3</w:t>
+            </w:r>
+          </w:p>
+        </w:tc>
+      </w:tr>
+      <w:tr>
+        <w:tc>
+          <w:tcPr>
+            <w:tcW w:w="538" w:type="dxa"/>
+            <w:shd w:val="clear" w:color="auto" w:fill="FFCDCD"/>
+          </w:tcPr>
+          <w:p>
+            <w:r>
+              <w:t>8</w:t>
+            </w:r>
+          </w:p>
+        </w:tc>
+        <w:tc>
+          <w:tcPr>
+            <w:tcW w:w="6120" w:type="dxa"/>
+            <w:shd w:val="clear" w:color="auto" w:fill="FFCDCD"/>
+          </w:tcPr>
+          <w:p>
+            <w:r>
+              <w:t>Encrypt User Passwords</w:t>
+            </w:r>
+          </w:p>
+        </w:tc>
+        <w:tc>
+          <w:tcPr>
+            <w:tcW w:w="1223" w:type="dxa"/>
+            <w:shd w:val="clear" w:color="auto" w:fill="FFCDCD"/>
+          </w:tcPr>
+          <w:p/>
+        </w:tc>
+        <w:tc>
+          <w:tcPr>
+            <w:tcW w:w="1135" w:type="dxa"/>
+            <w:shd w:val="clear" w:color="auto" w:fill="FFCDCD"/>
+          </w:tcPr>
+          <w:p>
+            <w:r>
+              <w:t>3</w:t>
+            </w:r>
+          </w:p>
+        </w:tc>
+      </w:tr>
+      <w:tr>
+        <w:tc>
+          <w:tcPr>
+            <w:tcW w:w="538" w:type="dxa"/>
+            <w:shd w:val="clear" w:color="auto" w:fill="FFCDCD"/>
+          </w:tcPr>
+          <w:p>
+            <w:r>
+              <w:t>9</w:t>
+            </w:r>
+          </w:p>
+        </w:tc>
+        <w:tc>
+          <w:tcPr>
+            <w:tcW w:w="6120" w:type="dxa"/>
+            <w:shd w:val="clear" w:color="auto" w:fill="FFCDCD"/>
+          </w:tcPr>
+          <w:p>
+            <w:r>
+              <w:t>Implement Login Functionality</w:t>
+            </w:r>
+          </w:p>
+        </w:tc>
+        <w:tc>
+          <w:tcPr>
+            <w:tcW w:w="1223" w:type="dxa"/>
+            <w:shd w:val="clear" w:color="auto" w:fill="FFCDCD"/>
+          </w:tcPr>
+          <w:p/>
+        </w:tc>
+        <w:tc>
+          <w:tcPr>
+            <w:tcW w:w="1135" w:type="dxa"/>
+            <w:shd w:val="clear" w:color="auto" w:fill="FFCDCD"/>
+          </w:tcPr>
+          <w:p>
+            <w:r>
+              <w:t>1</w:t>
+            </w:r>
+          </w:p>
+        </w:tc>
+      </w:tr>
+      <w:tr>
+        <w:tc>
+          <w:tcPr>
+            <w:tcW w:w="538" w:type="dxa"/>
+            <w:shd w:val="clear" w:color="auto" w:fill="FFCDCD"/>
+          </w:tcPr>
+          <w:p>
+            <w:r>
+              <w:t>10</w:t>
+            </w:r>
+          </w:p>
+        </w:tc>
+        <w:tc>
+          <w:tcPr>
+            <w:tcW w:w="6120" w:type="dxa"/>
+            <w:shd w:val="clear" w:color="auto" w:fill="FFCDCD"/>
+          </w:tcPr>
+          <w:p>
+            <w:r>
+              <w:t>Add Login UI</w:t>
+            </w:r>
+          </w:p>
+        </w:tc>
+        <w:tc>
+          <w:tcPr>
+            <w:tcW w:w="1223" w:type="dxa"/>
+            <w:shd w:val="clear" w:color="auto" w:fill="FFCDCD"/>
+          </w:tcPr>
+          <w:p/>
+        </w:tc>
+        <w:tc>
+          <w:tcPr>
+            <w:tcW w:w="1135" w:type="dxa"/>
+            <w:shd w:val="clear" w:color="auto" w:fill="FFCDCD"/>
+          </w:tcPr>
+          <w:p>
+            <w:r>
+              <w:t>1</w:t>
+            </w:r>
+          </w:p>
+        </w:tc>
+      </w:tr>
+      <w:tr>
+        <w:tc>
+          <w:tcPr>
+            <w:tcW w:w="538" w:type="dxa"/>
+            <w:shd w:val="clear" w:color="auto" w:fill="FFE599" w:themeFill="accent4" w:themeFillTint="66"/>
+          </w:tcPr>
+          <w:p>
+            <w:r>
+              <w:t>11</w:t>
+            </w:r>
+          </w:p>
+        </w:tc>
+        <w:tc>
+          <w:tcPr>
+            <w:tcW w:w="6120" w:type="dxa"/>
+            <w:shd w:val="clear" w:color="auto" w:fill="FFE599" w:themeFill="accent4" w:themeFillTint="66"/>
+          </w:tcPr>
+          <w:p>
+            <w:r>
+              <w:t>Link User Database to Program</w:t>
+            </w:r>
+          </w:p>
+        </w:tc>
+        <w:tc>
+          <w:tcPr>
+            <w:tcW w:w="1223" w:type="dxa"/>
+            <w:shd w:val="clear" w:color="auto" w:fill="FFE599" w:themeFill="accent4" w:themeFillTint="66"/>
+          </w:tcPr>
+          <w:p/>
+        </w:tc>
+        <w:tc>
+          <w:tcPr>
+            <w:tcW w:w="1135" w:type="dxa"/>
+            <w:shd w:val="clear" w:color="auto" w:fill="FFE599" w:themeFill="accent4" w:themeFillTint="66"/>
+          </w:tcPr>
+          <w:p>
+            <w:r>
+              <w:t>3</w:t>
+            </w:r>
+          </w:p>
+        </w:tc>
+      </w:tr>
+      <w:tr>
+        <w:tc>
+          <w:tcPr>
+            <w:tcW w:w="538" w:type="dxa"/>
+            <w:shd w:val="clear" w:color="auto" w:fill="FFE599" w:themeFill="accent4" w:themeFillTint="66"/>
+          </w:tcPr>
+          <w:p>
+            <w:r>
+              <w:t>12</w:t>
+            </w:r>
+          </w:p>
+        </w:tc>
+        <w:tc>
+          <w:tcPr>
+            <w:tcW w:w="6120" w:type="dxa"/>
+            <w:shd w:val="clear" w:color="auto" w:fill="FFE599" w:themeFill="accent4" w:themeFillTint="66"/>
+          </w:tcPr>
+          <w:p>
+            <w:r>
+              <w:t>Link Module/Timetable Database to Program</w:t>
+            </w:r>
+          </w:p>
+        </w:tc>
+        <w:tc>
+          <w:tcPr>
+            <w:tcW w:w="1223" w:type="dxa"/>
+            <w:shd w:val="clear" w:color="auto" w:fill="FFE599" w:themeFill="accent4" w:themeFillTint="66"/>
+          </w:tcPr>
+          <w:p/>
+        </w:tc>
+        <w:tc>
+          <w:tcPr>
+            <w:tcW w:w="1135" w:type="dxa"/>
+            <w:shd w:val="clear" w:color="auto" w:fill="FFE599" w:themeFill="accent4" w:themeFillTint="66"/>
+          </w:tcPr>
+          <w:p>
+            <w:r>
+              <w:t>3</w:t>
+            </w:r>
+          </w:p>
+        </w:tc>
+      </w:tr>
+      <w:tr>
+        <w:tc>
+          <w:tcPr>
+            <w:tcW w:w="538" w:type="dxa"/>
+            <w:shd w:val="clear" w:color="auto" w:fill="FFE599" w:themeFill="accent4" w:themeFillTint="66"/>
+          </w:tcPr>
+          <w:p>
+            <w:r>
+              <w:t>13</w:t>
+            </w:r>
+          </w:p>
+        </w:tc>
+        <w:tc>
+          <w:tcPr>
+            <w:tcW w:w="6120" w:type="dxa"/>
+            <w:shd w:val="clear" w:color="auto" w:fill="FFE599" w:themeFill="accent4" w:themeFillTint="66"/>
+          </w:tcPr>
+          <w:p>
+            <w:r>
+              <w:t xml:space="preserve">Merge </w:t>
+            </w:r>
+            <w:proofErr w:type="spellStart"/>
+            <w:r>
+              <w:t>RegForm</w:t>
+            </w:r>
+            <w:proofErr w:type="spellEnd"/>
+            <w:r>
+              <w:t xml:space="preserve"> With Login Form</w:t>
+            </w:r>
+          </w:p>
+        </w:tc>
+        <w:tc>
+          <w:tcPr>
+            <w:tcW w:w="1223" w:type="dxa"/>
+            <w:shd w:val="clear" w:color="auto" w:fill="FFE599" w:themeFill="accent4" w:themeFillTint="66"/>
+          </w:tcPr>
+          <w:p/>
+        </w:tc>
+        <w:tc>
+          <w:tcPr>
+            <w:tcW w:w="1135" w:type="dxa"/>
+            <w:shd w:val="clear" w:color="auto" w:fill="FFE599" w:themeFill="accent4" w:themeFillTint="66"/>
+          </w:tcPr>
+          <w:p>
+            <w:r>
+              <w:t>1</w:t>
+            </w:r>
+          </w:p>
+        </w:tc>
+      </w:tr>
+      <w:tr>
+        <w:tc>
+          <w:tcPr>
+            <w:tcW w:w="538" w:type="dxa"/>
+            <w:shd w:val="clear" w:color="auto" w:fill="FFE599" w:themeFill="accent4" w:themeFillTint="66"/>
+          </w:tcPr>
+          <w:p>
+            <w:r>
+              <w:t>14</w:t>
+            </w:r>
+          </w:p>
+        </w:tc>
+        <w:tc>
+          <w:tcPr>
+            <w:tcW w:w="6120" w:type="dxa"/>
+            <w:shd w:val="clear" w:color="auto" w:fill="FFE599" w:themeFill="accent4" w:themeFillTint="66"/>
+          </w:tcPr>
+          <w:p>
+            <w:r>
+              <w:t>Update Login Code to Use Same Naming Scheme</w:t>
+            </w:r>
+          </w:p>
+        </w:tc>
+        <w:tc>
+          <w:tcPr>
+            <w:tcW w:w="1223" w:type="dxa"/>
+            <w:shd w:val="clear" w:color="auto" w:fill="FFE599" w:themeFill="accent4" w:themeFillTint="66"/>
+          </w:tcPr>
+          <w:p/>
+        </w:tc>
+        <w:tc>
+          <w:tcPr>
+            <w:tcW w:w="1135" w:type="dxa"/>
+            <w:shd w:val="clear" w:color="auto" w:fill="FFE599" w:themeFill="accent4" w:themeFillTint="66"/>
+          </w:tcPr>
+          <w:p>
+            <w:r>
+              <w:t>1</w:t>
+            </w:r>
+          </w:p>
+        </w:tc>
+      </w:tr>
+      <w:tr>
+        <w:tc>
+          <w:tcPr>
+            <w:tcW w:w="538" w:type="dxa"/>
+            <w:shd w:val="clear" w:color="auto" w:fill="FFE599" w:themeFill="accent4" w:themeFillTint="66"/>
+          </w:tcPr>
+          <w:p>
+            <w:r>
+              <w:t>15</w:t>
+            </w:r>
+          </w:p>
+        </w:tc>
+        <w:tc>
+          <w:tcPr>
+            <w:tcW w:w="6120" w:type="dxa"/>
+            <w:shd w:val="clear" w:color="auto" w:fill="FFE599" w:themeFill="accent4" w:themeFillTint="66"/>
+          </w:tcPr>
+          <w:p>
+            <w:r>
+              <w:t xml:space="preserve">Fix Bug Preventing </w:t>
+            </w:r>
+            <w:proofErr w:type="spellStart"/>
+            <w:r>
+              <w:t>MainForm</w:t>
+            </w:r>
+            <w:proofErr w:type="spellEnd"/>
+            <w:r>
+              <w:t xml:space="preserve"> from Loading</w:t>
+            </w:r>
+          </w:p>
+        </w:tc>
+        <w:tc>
+          <w:tcPr>
+            <w:tcW w:w="1223" w:type="dxa"/>
+            <w:shd w:val="clear" w:color="auto" w:fill="FFE599" w:themeFill="accent4" w:themeFillTint="66"/>
+          </w:tcPr>
+          <w:p/>
+        </w:tc>
+        <w:tc>
+          <w:tcPr>
+            <w:tcW w:w="1135" w:type="dxa"/>
+            <w:shd w:val="clear" w:color="auto" w:fill="FFE599" w:themeFill="accent4" w:themeFillTint="66"/>
+          </w:tcPr>
+          <w:p>
+            <w:r>
+              <w:t>1</w:t>
+            </w:r>
+          </w:p>
+        </w:tc>
+      </w:tr>
+      <w:tr>
+        <w:tc>
+          <w:tcPr>
+            <w:tcW w:w="538" w:type="dxa"/>
+            <w:shd w:val="clear" w:color="auto" w:fill="FFE599" w:themeFill="accent4" w:themeFillTint="66"/>
+          </w:tcPr>
+          <w:p>
+            <w:r>
+              <w:t>16</w:t>
+            </w:r>
+          </w:p>
+        </w:tc>
+        <w:tc>
+          <w:tcPr>
+            <w:tcW w:w="6120" w:type="dxa"/>
+            <w:shd w:val="clear" w:color="auto" w:fill="FFE599" w:themeFill="accent4" w:themeFillTint="66"/>
+          </w:tcPr>
+          <w:p>
+            <w:r>
+              <w:t>Entering New Password for Username Overwrites Old Passwords</w:t>
+            </w:r>
+          </w:p>
+        </w:tc>
+        <w:tc>
+          <w:tcPr>
+            <w:tcW w:w="1223" w:type="dxa"/>
+            <w:shd w:val="clear" w:color="auto" w:fill="FFE599" w:themeFill="accent4" w:themeFillTint="66"/>
+          </w:tcPr>
+          <w:p/>
+        </w:tc>
+        <w:tc>
+          <w:tcPr>
+            <w:tcW w:w="1135" w:type="dxa"/>
+            <w:shd w:val="clear" w:color="auto" w:fill="FFE599" w:themeFill="accent4" w:themeFillTint="66"/>
+          </w:tcPr>
+          <w:p>
+            <w:r>
+              <w:t>1</w:t>
+            </w:r>
+          </w:p>
+        </w:tc>
+      </w:tr>
+      <w:tr>
+        <w:tc>
+          <w:tcPr>
+            <w:tcW w:w="538" w:type="dxa"/>
+            <w:shd w:val="clear" w:color="auto" w:fill="FFE599" w:themeFill="accent4" w:themeFillTint="66"/>
+          </w:tcPr>
+          <w:p>
+            <w:r>
+              <w:t>17</w:t>
+            </w:r>
+          </w:p>
+        </w:tc>
+        <w:tc>
+          <w:tcPr>
+            <w:tcW w:w="6120" w:type="dxa"/>
+            <w:shd w:val="clear" w:color="auto" w:fill="FFE599" w:themeFill="accent4" w:themeFillTint="66"/>
+          </w:tcPr>
+          <w:p>
+            <w:r>
+              <w:t>Make Login Draw from User Database .XML File</w:t>
+            </w:r>
+          </w:p>
+        </w:tc>
+        <w:tc>
+          <w:tcPr>
+            <w:tcW w:w="1223" w:type="dxa"/>
+            <w:shd w:val="clear" w:color="auto" w:fill="FFE599" w:themeFill="accent4" w:themeFillTint="66"/>
+          </w:tcPr>
+          <w:p/>
+        </w:tc>
+        <w:tc>
+          <w:tcPr>
+            <w:tcW w:w="1135" w:type="dxa"/>
+            <w:shd w:val="clear" w:color="auto" w:fill="FFE599" w:themeFill="accent4" w:themeFillTint="66"/>
+          </w:tcPr>
+          <w:p>
+            <w:r>
+              <w:t>2</w:t>
+            </w:r>
+          </w:p>
+        </w:tc>
+      </w:tr>
+      <w:tr>
+        <w:tc>
+          <w:tcPr>
+            <w:tcW w:w="538" w:type="dxa"/>
+            <w:shd w:val="clear" w:color="auto" w:fill="FFE599" w:themeFill="accent4" w:themeFillTint="66"/>
+          </w:tcPr>
+          <w:p>
+            <w:r>
+              <w:t>18</w:t>
+            </w:r>
+          </w:p>
+        </w:tc>
+        <w:tc>
+          <w:tcPr>
+            <w:tcW w:w="6120" w:type="dxa"/>
+            <w:shd w:val="clear" w:color="auto" w:fill="FFE599" w:themeFill="accent4" w:themeFillTint="66"/>
+          </w:tcPr>
+          <w:p>
+            <w:r>
+              <w:t>Test Database – Class Linkages</w:t>
+            </w:r>
+          </w:p>
+        </w:tc>
+        <w:tc>
+          <w:tcPr>
+            <w:tcW w:w="1223" w:type="dxa"/>
+            <w:shd w:val="clear" w:color="auto" w:fill="FFE599" w:themeFill="accent4" w:themeFillTint="66"/>
+          </w:tcPr>
+          <w:p/>
+        </w:tc>
+        <w:tc>
+          <w:tcPr>
+            <w:tcW w:w="1135" w:type="dxa"/>
+            <w:shd w:val="clear" w:color="auto" w:fill="FFE599" w:themeFill="accent4" w:themeFillTint="66"/>
+          </w:tcPr>
+          <w:p>
+            <w:r>
+              <w:t>2</w:t>
+            </w:r>
+          </w:p>
+        </w:tc>
+      </w:tr>
+      <w:tr>
+        <w:tc>
+          <w:tcPr>
+            <w:tcW w:w="538" w:type="dxa"/>
+            <w:shd w:val="clear" w:color="auto" w:fill="FFE599" w:themeFill="accent4" w:themeFillTint="66"/>
+          </w:tcPr>
+          <w:p>
+            <w:r>
+              <w:t>19</w:t>
+            </w:r>
+          </w:p>
+        </w:tc>
+        <w:tc>
+          <w:tcPr>
+            <w:tcW w:w="6120" w:type="dxa"/>
+            <w:shd w:val="clear" w:color="auto" w:fill="FFE599" w:themeFill="accent4" w:themeFillTint="66"/>
+          </w:tcPr>
+          <w:p>
+            <w:r>
+              <w:t>Implement Timetable UI</w:t>
+            </w:r>
+          </w:p>
+        </w:tc>
+        <w:tc>
+          <w:tcPr>
+            <w:tcW w:w="1223" w:type="dxa"/>
+            <w:shd w:val="clear" w:color="auto" w:fill="FFE599" w:themeFill="accent4" w:themeFillTint="66"/>
+          </w:tcPr>
+          <w:p/>
+        </w:tc>
+        <w:tc>
+          <w:tcPr>
+            <w:tcW w:w="1135" w:type="dxa"/>
+            <w:shd w:val="clear" w:color="auto" w:fill="FFE599" w:themeFill="accent4" w:themeFillTint="66"/>
+          </w:tcPr>
+          <w:p>
+            <w:r>
+              <w:t>2</w:t>
+            </w:r>
+          </w:p>
+        </w:tc>
+      </w:tr>
+      <w:tr>
+        <w:tc>
+          <w:tcPr>
+            <w:tcW w:w="538" w:type="dxa"/>
+            <w:shd w:val="clear" w:color="auto" w:fill="FFE599" w:themeFill="accent4" w:themeFillTint="66"/>
+          </w:tcPr>
+          <w:p>
+            <w:r>
+              <w:t>20</w:t>
+            </w:r>
+          </w:p>
+        </w:tc>
+        <w:tc>
+          <w:tcPr>
+            <w:tcW w:w="6120" w:type="dxa"/>
+            <w:shd w:val="clear" w:color="auto" w:fill="FFE599" w:themeFill="accent4" w:themeFillTint="66"/>
+          </w:tcPr>
+          <w:p>
+            <w:r>
+              <w:t>Design UI to Allow Admin to Edit Database</w:t>
+            </w:r>
+          </w:p>
+        </w:tc>
+        <w:tc>
+          <w:tcPr>
+            <w:tcW w:w="1223" w:type="dxa"/>
+            <w:shd w:val="clear" w:color="auto" w:fill="FFE599" w:themeFill="accent4" w:themeFillTint="66"/>
+          </w:tcPr>
+          <w:p/>
+        </w:tc>
+        <w:tc>
+          <w:tcPr>
+            <w:tcW w:w="1135" w:type="dxa"/>
+            <w:shd w:val="clear" w:color="auto" w:fill="FFE599" w:themeFill="accent4" w:themeFillTint="66"/>
+          </w:tcPr>
+          <w:p>
+            <w:r>
+              <w:t>3</w:t>
+            </w:r>
+          </w:p>
+        </w:tc>
+      </w:tr>
+      <w:tr>
+        <w:tc>
+          <w:tcPr>
+            <w:tcW w:w="538" w:type="dxa"/>
+            <w:shd w:val="clear" w:color="auto" w:fill="FFE599" w:themeFill="accent4" w:themeFillTint="66"/>
+          </w:tcPr>
+          <w:p>
+            <w:r>
+              <w:t>21</w:t>
+            </w:r>
+          </w:p>
+        </w:tc>
+        <w:tc>
+          <w:tcPr>
+            <w:tcW w:w="6120" w:type="dxa"/>
+            <w:shd w:val="clear" w:color="auto" w:fill="FFE599" w:themeFill="accent4" w:themeFillTint="66"/>
+          </w:tcPr>
+          <w:p>
+            <w:r>
+              <w:t>Refine UI</w:t>
+            </w:r>
+          </w:p>
+        </w:tc>
+        <w:tc>
+          <w:tcPr>
+            <w:tcW w:w="1223" w:type="dxa"/>
+            <w:shd w:val="clear" w:color="auto" w:fill="FFE599" w:themeFill="accent4" w:themeFillTint="66"/>
+          </w:tcPr>
+          <w:p/>
+        </w:tc>
+        <w:tc>
+          <w:tcPr>
+            <w:tcW w:w="1135" w:type="dxa"/>
+            <w:shd w:val="clear" w:color="auto" w:fill="FFE599" w:themeFill="accent4" w:themeFillTint="66"/>
+          </w:tcPr>
+          <w:p>
+            <w:r>
+              <w:t>2</w:t>
+            </w:r>
+          </w:p>
+        </w:tc>
+      </w:tr>
+      <w:tr>
+        <w:tc>
+          <w:tcPr>
+            <w:tcW w:w="538" w:type="dxa"/>
+            <w:shd w:val="clear" w:color="auto" w:fill="FFE599" w:themeFill="accent4" w:themeFillTint="66"/>
+          </w:tcPr>
+          <w:p>
+            <w:r>
+              <w:t>22</w:t>
+            </w:r>
+          </w:p>
+        </w:tc>
+        <w:tc>
+          <w:tcPr>
+            <w:tcW w:w="6120" w:type="dxa"/>
+            <w:shd w:val="clear" w:color="auto" w:fill="FFE599" w:themeFill="accent4" w:themeFillTint="66"/>
+          </w:tcPr>
+          <w:p>
+            <w:r>
+              <w:t>Add a Help Button</w:t>
+            </w:r>
+          </w:p>
+        </w:tc>
+        <w:tc>
+          <w:tcPr>
+            <w:tcW w:w="1223" w:type="dxa"/>
+            <w:shd w:val="clear" w:color="auto" w:fill="FFE599" w:themeFill="accent4" w:themeFillTint="66"/>
+          </w:tcPr>
+          <w:p/>
+        </w:tc>
+        <w:tc>
+          <w:tcPr>
+            <w:tcW w:w="1135" w:type="dxa"/>
+            <w:shd w:val="clear" w:color="auto" w:fill="FFE599" w:themeFill="accent4" w:themeFillTint="66"/>
+          </w:tcPr>
+          <w:p>
+            <w:r>
+              <w:t>1</w:t>
+            </w:r>
+          </w:p>
+        </w:tc>
+      </w:tr>
+      <w:tr>
+        <w:tc>
+          <w:tcPr>
+            <w:tcW w:w="538" w:type="dxa"/>
+            <w:shd w:val="clear" w:color="auto" w:fill="FFE599" w:themeFill="accent4" w:themeFillTint="66"/>
+          </w:tcPr>
+          <w:p>
+            <w:r>
+              <w:t>23</w:t>
+            </w:r>
+          </w:p>
+        </w:tc>
+        <w:tc>
+          <w:tcPr>
+            <w:tcW w:w="6120" w:type="dxa"/>
+            <w:shd w:val="clear" w:color="auto" w:fill="FFE599" w:themeFill="accent4" w:themeFillTint="66"/>
+          </w:tcPr>
+          <w:p>
+            <w:r>
+              <w:t>Add a Guide for Program Usage</w:t>
+            </w:r>
+          </w:p>
+        </w:tc>
+        <w:tc>
+          <w:tcPr>
+            <w:tcW w:w="1223" w:type="dxa"/>
+            <w:shd w:val="clear" w:color="auto" w:fill="FFE599" w:themeFill="accent4" w:themeFillTint="66"/>
+          </w:tcPr>
+          <w:p/>
+        </w:tc>
+        <w:tc>
+          <w:tcPr>
+            <w:tcW w:w="1135" w:type="dxa"/>
+            <w:shd w:val="clear" w:color="auto" w:fill="FFE599" w:themeFill="accent4" w:themeFillTint="66"/>
+          </w:tcPr>
+          <w:p>
+            <w:r>
+              <w:t>1</w:t>
+            </w:r>
+          </w:p>
+        </w:tc>
+      </w:tr>
+      <w:tr>
+        <w:tc>
+          <w:tcPr>
+            <w:tcW w:w="538" w:type="dxa"/>
+            <w:shd w:val="clear" w:color="auto" w:fill="C5E0B3" w:themeFill="accent6" w:themeFillTint="66"/>
+          </w:tcPr>
+          <w:p>
+            <w:r>
+              <w:t>24</w:t>
+            </w:r>
+          </w:p>
+        </w:tc>
+        <w:tc>
+          <w:tcPr>
+            <w:tcW w:w="6120" w:type="dxa"/>
+            <w:shd w:val="clear" w:color="auto" w:fill="C5E0B3" w:themeFill="accent6" w:themeFillTint="66"/>
+          </w:tcPr>
+          <w:p>
+            <w:r>
+              <w:t>Implement Timetable Functionality</w:t>
+            </w:r>
+          </w:p>
+        </w:tc>
+        <w:tc>
+          <w:tcPr>
+            <w:tcW w:w="1223" w:type="dxa"/>
+            <w:shd w:val="clear" w:color="auto" w:fill="C5E0B3" w:themeFill="accent6" w:themeFillTint="66"/>
+          </w:tcPr>
+          <w:p/>
+        </w:tc>
+        <w:tc>
+          <w:tcPr>
+            <w:tcW w:w="1135" w:type="dxa"/>
+            <w:shd w:val="clear" w:color="auto" w:fill="C5E0B3" w:themeFill="accent6" w:themeFillTint="66"/>
+          </w:tcPr>
+          <w:p>
+            <w:r>
+              <w:t>3</w:t>
+            </w:r>
+          </w:p>
+        </w:tc>
+      </w:tr>
+      <w:tr>
+        <w:tc>
+          <w:tcPr>
+            <w:tcW w:w="538" w:type="dxa"/>
+            <w:shd w:val="clear" w:color="auto" w:fill="C5E0B3" w:themeFill="accent6" w:themeFillTint="66"/>
+          </w:tcPr>
+          <w:p>
+            <w:r>
+              <w:t>25</w:t>
+            </w:r>
+          </w:p>
+        </w:tc>
+        <w:tc>
+          <w:tcPr>
+            <w:tcW w:w="6120" w:type="dxa"/>
+            <w:shd w:val="clear" w:color="auto" w:fill="C5E0B3" w:themeFill="accent6" w:themeFillTint="66"/>
+          </w:tcPr>
+          <w:p>
+            <w:r>
+              <w:t>Edit User SML/Database to Allow Admin Identification</w:t>
+            </w:r>
+          </w:p>
+        </w:tc>
+        <w:tc>
+          <w:tcPr>
+            <w:tcW w:w="1223" w:type="dxa"/>
+            <w:shd w:val="clear" w:color="auto" w:fill="C5E0B3" w:themeFill="accent6" w:themeFillTint="66"/>
+          </w:tcPr>
+          <w:p/>
+        </w:tc>
+        <w:tc>
+          <w:tcPr>
+            <w:tcW w:w="1135" w:type="dxa"/>
+            <w:shd w:val="clear" w:color="auto" w:fill="C5E0B3" w:themeFill="accent6" w:themeFillTint="66"/>
+          </w:tcPr>
+          <w:p>
+            <w:r>
+              <w:t>2</w:t>
+            </w:r>
+          </w:p>
+        </w:tc>
+      </w:tr>
+      <w:tr>
+        <w:tc>
+          <w:tcPr>
+            <w:tcW w:w="538" w:type="dxa"/>
+            <w:shd w:val="clear" w:color="auto" w:fill="C5E0B3" w:themeFill="accent6" w:themeFillTint="66"/>
+          </w:tcPr>
+          <w:p>
+            <w:r>
+              <w:t>26</w:t>
+            </w:r>
+          </w:p>
+        </w:tc>
+        <w:tc>
+          <w:tcPr>
+            <w:tcW w:w="6120" w:type="dxa"/>
+            <w:shd w:val="clear" w:color="auto" w:fill="C5E0B3" w:themeFill="accent6" w:themeFillTint="66"/>
+          </w:tcPr>
+          <w:p>
+            <w:r>
+              <w:t>Delete Register Function from Login Page</w:t>
+            </w:r>
+          </w:p>
+        </w:tc>
+        <w:tc>
+          <w:tcPr>
+            <w:tcW w:w="1223" w:type="dxa"/>
+            <w:shd w:val="clear" w:color="auto" w:fill="C5E0B3" w:themeFill="accent6" w:themeFillTint="66"/>
+          </w:tcPr>
+          <w:p/>
+        </w:tc>
+        <w:tc>
+          <w:tcPr>
+            <w:tcW w:w="1135" w:type="dxa"/>
+            <w:shd w:val="clear" w:color="auto" w:fill="C5E0B3" w:themeFill="accent6" w:themeFillTint="66"/>
+          </w:tcPr>
+          <w:p>
+            <w:r>
+              <w:t>1</w:t>
+            </w:r>
+          </w:p>
+        </w:tc>
+      </w:tr>
+      <w:tr>
+        <w:tc>
+          <w:tcPr>
+            <w:tcW w:w="538" w:type="dxa"/>
+            <w:shd w:val="clear" w:color="auto" w:fill="C5E0B3" w:themeFill="accent6" w:themeFillTint="66"/>
+          </w:tcPr>
+          <w:p>
+            <w:r>
+              <w:t>27</w:t>
+            </w:r>
+          </w:p>
+        </w:tc>
+        <w:tc>
+          <w:tcPr>
+            <w:tcW w:w="6120" w:type="dxa"/>
+            <w:shd w:val="clear" w:color="auto" w:fill="C5E0B3" w:themeFill="accent6" w:themeFillTint="66"/>
+          </w:tcPr>
+          <w:p>
+            <w:r>
+              <w:t>Fix &amp; Refine Admin UI</w:t>
+            </w:r>
+          </w:p>
+        </w:tc>
+        <w:tc>
+          <w:tcPr>
+            <w:tcW w:w="1223" w:type="dxa"/>
+            <w:shd w:val="clear" w:color="auto" w:fill="C5E0B3" w:themeFill="accent6" w:themeFillTint="66"/>
+          </w:tcPr>
+          <w:p/>
+        </w:tc>
+        <w:tc>
+          <w:tcPr>
+            <w:tcW w:w="1135" w:type="dxa"/>
+            <w:shd w:val="clear" w:color="auto" w:fill="C5E0B3" w:themeFill="accent6" w:themeFillTint="66"/>
+          </w:tcPr>
+          <w:p>
+            <w:r>
+              <w:t>2</w:t>
+            </w:r>
+          </w:p>
+        </w:tc>
+      </w:tr>
+      <w:tr>
+        <w:tc>
+          <w:tcPr>
+            <w:tcW w:w="538" w:type="dxa"/>
+            <w:shd w:val="clear" w:color="auto" w:fill="C5E0B3" w:themeFill="accent6" w:themeFillTint="66"/>
+          </w:tcPr>
+          <w:p>
+            <w:r>
+              <w:t>28</w:t>
+            </w:r>
+          </w:p>
+        </w:tc>
+        <w:tc>
+          <w:tcPr>
+            <w:tcW w:w="6120" w:type="dxa"/>
+            <w:shd w:val="clear" w:color="auto" w:fill="C5E0B3" w:themeFill="accent6" w:themeFillTint="66"/>
+          </w:tcPr>
+          <w:p>
+            <w:r>
+              <w:t>Fix Timetable Rows Bug</w:t>
+            </w:r>
+          </w:p>
+        </w:tc>
+        <w:tc>
+          <w:tcPr>
+            <w:tcW w:w="1223" w:type="dxa"/>
+            <w:shd w:val="clear" w:color="auto" w:fill="C5E0B3" w:themeFill="accent6" w:themeFillTint="66"/>
+          </w:tcPr>
+          <w:p/>
+        </w:tc>
+        <w:tc>
+          <w:tcPr>
+            <w:tcW w:w="1135" w:type="dxa"/>
+            <w:shd w:val="clear" w:color="auto" w:fill="C5E0B3" w:themeFill="accent6" w:themeFillTint="66"/>
+          </w:tcPr>
+          <w:p>
+            <w:r>
+              <w:t>2</w:t>
+            </w:r>
+          </w:p>
+        </w:tc>
+      </w:tr>
+      <w:tr>
+        <w:tc>
+          <w:tcPr>
+            <w:tcW w:w="538" w:type="dxa"/>
+            <w:shd w:val="clear" w:color="auto" w:fill="C5E0B3" w:themeFill="accent6" w:themeFillTint="66"/>
+          </w:tcPr>
+          <w:p>
+            <w:r>
+              <w:t>29</w:t>
+            </w:r>
+          </w:p>
+        </w:tc>
+        <w:tc>
+          <w:tcPr>
+            <w:tcW w:w="6120" w:type="dxa"/>
+            <w:shd w:val="clear" w:color="auto" w:fill="C5E0B3" w:themeFill="accent6" w:themeFillTint="66"/>
+          </w:tcPr>
+          <w:p>
+            <w:r>
+              <w:t>Test Timetable Feature</w:t>
+            </w:r>
+          </w:p>
+        </w:tc>
+        <w:tc>
+          <w:tcPr>
+            <w:tcW w:w="1223" w:type="dxa"/>
+            <w:shd w:val="clear" w:color="auto" w:fill="C5E0B3" w:themeFill="accent6" w:themeFillTint="66"/>
+          </w:tcPr>
+          <w:p/>
+        </w:tc>
+        <w:tc>
+          <w:tcPr>
+            <w:tcW w:w="1135" w:type="dxa"/>
+            <w:shd w:val="clear" w:color="auto" w:fill="C5E0B3" w:themeFill="accent6" w:themeFillTint="66"/>
+          </w:tcPr>
+          <w:p>
+            <w:r>
+              <w:t>2</w:t>
+            </w:r>
+          </w:p>
+        </w:tc>
+      </w:tr>
+      <w:tr>
+        <w:tc>
+          <w:tcPr>
+            <w:tcW w:w="538" w:type="dxa"/>
+            <w:shd w:val="clear" w:color="auto" w:fill="C5E0B3" w:themeFill="accent6" w:themeFillTint="66"/>
+          </w:tcPr>
+          <w:p>
+            <w:r>
+              <w:t>30</w:t>
+            </w:r>
+          </w:p>
+        </w:tc>
+        <w:tc>
+          <w:tcPr>
+            <w:tcW w:w="6120" w:type="dxa"/>
+            <w:shd w:val="clear" w:color="auto" w:fill="C5E0B3" w:themeFill="accent6" w:themeFillTint="66"/>
+          </w:tcPr>
+          <w:p>
+            <w:r>
+              <w:t>Test Admin User Editing Feature</w:t>
+            </w:r>
+          </w:p>
+        </w:tc>
+        <w:tc>
+          <w:tcPr>
+            <w:tcW w:w="1223" w:type="dxa"/>
+            <w:shd w:val="clear" w:color="auto" w:fill="C5E0B3" w:themeFill="accent6" w:themeFillTint="66"/>
+          </w:tcPr>
+          <w:p/>
+        </w:tc>
+        <w:tc>
+          <w:tcPr>
+            <w:tcW w:w="1135" w:type="dxa"/>
+            <w:shd w:val="clear" w:color="auto" w:fill="C5E0B3" w:themeFill="accent6" w:themeFillTint="66"/>
+          </w:tcPr>
+          <w:p>
+            <w:r>
+              <w:t>2</w:t>
+            </w:r>
+          </w:p>
+        </w:tc>
+      </w:tr>
+      <w:tr>
+        <w:tc>
+          <w:tcPr>
+            <w:tcW w:w="538" w:type="dxa"/>
+            <w:shd w:val="clear" w:color="auto" w:fill="B4C6E7" w:themeFill="accent1" w:themeFillTint="66"/>
+          </w:tcPr>
+          <w:p>
+            <w:r>
+              <w:t>31</w:t>
+            </w:r>
+          </w:p>
+        </w:tc>
+        <w:tc>
+          <w:tcPr>
+            <w:tcW w:w="6120" w:type="dxa"/>
+            <w:shd w:val="clear" w:color="auto" w:fill="B4C6E7" w:themeFill="accent1" w:themeFillTint="66"/>
+          </w:tcPr>
+          <w:p>
+            <w:r>
+              <w:t>Link Google Maps to Timetable</w:t>
+            </w:r>
+          </w:p>
+        </w:tc>
+        <w:tc>
+          <w:tcPr>
+            <w:tcW w:w="1223" w:type="dxa"/>
+            <w:shd w:val="clear" w:color="auto" w:fill="B4C6E7" w:themeFill="accent1" w:themeFillTint="66"/>
+          </w:tcPr>
+          <w:p/>
+        </w:tc>
+        <w:tc>
+          <w:tcPr>
+            <w:tcW w:w="1135" w:type="dxa"/>
+            <w:shd w:val="clear" w:color="auto" w:fill="B4C6E7" w:themeFill="accent1" w:themeFillTint="66"/>
+          </w:tcPr>
+          <w:p>
+            <w:r>
+              <w:t>5</w:t>
+            </w:r>
+          </w:p>
+        </w:tc>
+      </w:tr>
+      <w:tr>
+        <w:tc>
+          <w:tcPr>
+            <w:tcW w:w="538" w:type="dxa"/>
+            <w:shd w:val="clear" w:color="auto" w:fill="B4C6E7" w:themeFill="accent1" w:themeFillTint="66"/>
+          </w:tcPr>
+          <w:p>
+            <w:r>
+              <w:t>32</w:t>
+            </w:r>
+          </w:p>
+        </w:tc>
+        <w:tc>
+          <w:tcPr>
+            <w:tcW w:w="6120" w:type="dxa"/>
+            <w:shd w:val="clear" w:color="auto" w:fill="B4C6E7" w:themeFill="accent1" w:themeFillTint="66"/>
+          </w:tcPr>
+          <w:p>
+            <w:r>
+              <w:t>Implement Google Maps API</w:t>
+            </w:r>
+          </w:p>
+        </w:tc>
+        <w:tc>
+          <w:tcPr>
+            <w:tcW w:w="1223" w:type="dxa"/>
+            <w:shd w:val="clear" w:color="auto" w:fill="B4C6E7" w:themeFill="accent1" w:themeFillTint="66"/>
+          </w:tcPr>
+          <w:p/>
+        </w:tc>
+        <w:tc>
+          <w:tcPr>
+            <w:tcW w:w="1135" w:type="dxa"/>
+            <w:shd w:val="clear" w:color="auto" w:fill="B4C6E7" w:themeFill="accent1" w:themeFillTint="66"/>
+          </w:tcPr>
+          <w:p>
+            <w:r>
+              <w:t>5</w:t>
+            </w:r>
+          </w:p>
+        </w:tc>
+      </w:tr>
+    </w:tbl>
+    <w:p/>
+    <w:p/>
+    <w:p/>
+    <w:p>
+      <w:pPr>
         <w:pStyle w:val="Heading1"/>
       </w:pPr>
-      <w:bookmarkStart w:id="3" w:name="_Toc34731285"/>
+      <w:bookmarkStart w:id="3" w:name="_Toc34731812"/>
       <w:r>
-        <w:t>Estimation of Stories</w:t>
+        <w:t>Team Velocity Calculation</w:t>
       </w:r>
       <w:bookmarkEnd w:id="3"/>
     </w:p>
+    <w:p>
+      <w:r>
+        <w:t xml:space="preserve">Sprint 1 – ((Ideal work </w:t>
+      </w:r>
+      <w:r>
+        <w:t>hours) *</w:t>
+      </w:r>
+      <w:r>
+        <w:t xml:space="preserve"> weeks) * 4 team members / 3</w:t>
+      </w:r>
+    </w:p>
+    <w:p>
+      <w:r>
+        <w:t>Sprint 1 – Actual Velocity</w:t>
+      </w:r>
+    </w:p>
     <w:p/>
     <w:p>
+      <w:r>
+        <w:t xml:space="preserve">Sprint </w:t>
+      </w:r>
+      <w:r>
+        <w:t>2/</w:t>
+      </w:r>
+      <w:r>
+        <w:t>3 – Adjusted velocity from previous sprint maximum</w:t>
+      </w:r>
+    </w:p>
+    <w:p>
       <w:pPr>
         <w:pStyle w:val="Heading1"/>
       </w:pPr>
-      <w:bookmarkStart w:id="4" w:name="_Toc34731286"/>
+      <w:bookmarkStart w:id="4" w:name="_Toc34731813"/>
       <w:r>
-        <w:t>Prioritisation</w:t>
+        <w:t>Release Planning</w:t>
       </w:r>
       <w:bookmarkEnd w:id="4"/>
     </w:p>
-    <w:p/>
     <w:p>
-      <w:pPr>
-        <w:pStyle w:val="Heading1"/>
-      </w:pPr>
-      <w:bookmarkStart w:id="5" w:name="_Toc34731287"/>
       <w:r>
-        <w:t>Team Velocity Calculation</w:t>
+        <w:t>Sprint 1: Features</w:t>
       </w:r>
-      <w:bookmarkEnd w:id="5"/>
     </w:p>
     <w:p/>
     <w:p>
-      <w:pPr>
-        <w:pStyle w:val="Heading1"/>
-      </w:pPr>
-      <w:bookmarkStart w:id="6" w:name="_Toc34731288"/>
       <w:r>
-        <w:t>Release Planning</w:t>
+        <w:t>Sprint 2: Features</w:t>
       </w:r>
-      <w:bookmarkEnd w:id="6"/>
     </w:p>
     <w:p/>
     <w:p>
+      <w:r>
+        <w:t>Sprint 3: Features</w:t>
+      </w:r>
+    </w:p>
+    <w:p>
       <w:pPr>
         <w:pStyle w:val="Heading1"/>
       </w:pPr>
-      <w:bookmarkStart w:id="7" w:name="_Toc34731289"/>
+      <w:bookmarkStart w:id="5" w:name="_Toc34731814"/>
       <w:r>
         <w:t>Sprint Backlogs &amp; Burndown Charts of Three Sprints</w:t>
       </w:r>
-      <w:bookmarkEnd w:id="7"/>
+      <w:bookmarkEnd w:id="5"/>
     </w:p>
     <w:p>
       <w:pPr>
@@ -1501,47 +3157,13 @@
           <w:noProof/>
         </w:rPr>
         <w:drawing>
-          <wp:inline distT="0" distB="0" distL="0" distR="0" wp14:anchorId="0901F888" wp14:editId="70BFC9E3">
+          <wp:inline distT="0" distB="0" distL="0" distR="0" wp14:anchorId="5D3C68D9" wp14:editId="718F3953">
             <wp:extent cx="4738687" cy="2028825"/>
             <wp:effectExtent l="0" t="0" r="5080" b="9525"/>
             <wp:docPr id="1" name="Chart 1">
               <a:extLst xmlns:a="http://schemas.openxmlformats.org/drawingml/2006/main">
                 <a:ext uri="{FF2B5EF4-FFF2-40B4-BE49-F238E27FC236}">
                   <a16:creationId xmlns:a16="http://schemas.microsoft.com/office/drawing/2014/main" id="{7735E608-A0B7-486F-9622-2C0887B08A8D}"/>
-                </a:ext>
-              </a:extLst>
-            </wp:docPr>
-            <wp:cNvGraphicFramePr/>
-            <a:graphic xmlns:a="http://schemas.openxmlformats.org/drawingml/2006/main">
-              <a:graphicData uri="http://schemas.openxmlformats.org/drawingml/2006/chart">
-                <c:chart xmlns:c="http://schemas.openxmlformats.org/drawingml/2006/chart" xmlns:r="http://schemas.openxmlformats.org/officeDocument/2006/relationships" r:id="rId6"/>
-              </a:graphicData>
-            </a:graphic>
-          </wp:inline>
-        </w:drawing>
-      </w:r>
-    </w:p>
-    <w:p>
-      <w:pPr>
-        <w:jc w:val="center"/>
-      </w:pPr>
-    </w:p>
-    <w:p>
-      <w:pPr>
-        <w:jc w:val="center"/>
-      </w:pPr>
-      <w:r>
-        <w:rPr>
-          <w:noProof/>
-        </w:rPr>
-        <w:drawing>
-          <wp:inline distT="0" distB="0" distL="0" distR="0" wp14:anchorId="50444B09" wp14:editId="746CC3F0">
-            <wp:extent cx="4572000" cy="2771775"/>
-            <wp:effectExtent l="0" t="0" r="0" b="9525"/>
-            <wp:docPr id="2" name="Chart 2">
-              <a:extLst xmlns:a="http://schemas.openxmlformats.org/drawingml/2006/main">
-                <a:ext uri="{FF2B5EF4-FFF2-40B4-BE49-F238E27FC236}">
-                  <a16:creationId xmlns:a16="http://schemas.microsoft.com/office/drawing/2014/main" id="{12253018-63E4-46ED-980A-AABCAD463C2A}"/>
                 </a:ext>
               </a:extLst>
             </wp:docPr>
@@ -1557,28 +3179,100 @@
     </w:p>
     <w:p>
       <w:pPr>
+        <w:jc w:val="center"/>
+      </w:pPr>
+    </w:p>
+    <w:p>
+      <w:pPr>
+        <w:jc w:val="center"/>
+      </w:pPr>
+      <w:r>
+        <w:rPr>
+          <w:noProof/>
+        </w:rPr>
+        <w:lastRenderedPageBreak/>
+        <w:drawing>
+          <wp:inline distT="0" distB="0" distL="0" distR="0" wp14:anchorId="1E9725F5" wp14:editId="2797E4C6">
+            <wp:extent cx="4572000" cy="2771775"/>
+            <wp:effectExtent l="0" t="0" r="0" b="9525"/>
+            <wp:docPr id="2" name="Chart 2">
+              <a:extLst xmlns:a="http://schemas.openxmlformats.org/drawingml/2006/main">
+                <a:ext uri="{FF2B5EF4-FFF2-40B4-BE49-F238E27FC236}">
+                  <a16:creationId xmlns:a16="http://schemas.microsoft.com/office/drawing/2014/main" id="{12253018-63E4-46ED-980A-AABCAD463C2A}"/>
+                </a:ext>
+              </a:extLst>
+            </wp:docPr>
+            <wp:cNvGraphicFramePr/>
+            <a:graphic xmlns:a="http://schemas.openxmlformats.org/drawingml/2006/main">
+              <a:graphicData uri="http://schemas.openxmlformats.org/drawingml/2006/chart">
+                <c:chart xmlns:c="http://schemas.openxmlformats.org/drawingml/2006/chart" xmlns:r="http://schemas.openxmlformats.org/officeDocument/2006/relationships" r:id="rId8"/>
+              </a:graphicData>
+            </a:graphic>
+          </wp:inline>
+        </w:drawing>
+      </w:r>
+    </w:p>
+    <w:p>
+      <w:pPr>
         <w:pStyle w:val="Heading1"/>
       </w:pPr>
-      <w:bookmarkStart w:id="8" w:name="_Toc34731290"/>
+      <w:bookmarkStart w:id="6" w:name="_Toc34731815"/>
       <w:r>
-        <w:lastRenderedPageBreak/>
         <w:t>Fixed Date Planning</w:t>
       </w:r>
-      <w:bookmarkEnd w:id="8"/>
+      <w:bookmarkEnd w:id="6"/>
       <w:r>
         <w:t xml:space="preserve"> </w:t>
       </w:r>
     </w:p>
-    <w:p/>
     <w:p>
+      <w:r>
+        <w:t>Estimation of minimum stories each sprint</w:t>
+      </w:r>
+    </w:p>
+    <w:p>
+      <w:r>
+        <w:t xml:space="preserve">Total story points: </w:t>
+      </w:r>
+    </w:p>
+    <w:p>
+      <w:r>
+        <w:t xml:space="preserve">3 sprints </w:t>
+      </w:r>
+    </w:p>
+    <w:p>
+      <w:r>
+        <w:t>Range of Velocity:</w:t>
+      </w:r>
+    </w:p>
+    <w:p>
+      <w:r>
+        <w:t>Lowest (</w:t>
+      </w:r>
+      <w:r>
+        <w:t xml:space="preserve">xx * 3) </w:t>
+      </w:r>
+    </w:p>
+    <w:p>
+      <w:r>
+        <w:t>Highest (xx * 3)</w:t>
+      </w:r>
+    </w:p>
+    <w:p>
+      <w:r>
+        <w:br w:type="page"/>
+      </w:r>
+    </w:p>
+    <w:p>
       <w:pPr>
         <w:pStyle w:val="Heading1"/>
       </w:pPr>
-      <w:bookmarkStart w:id="9" w:name="_Toc34731291"/>
+      <w:bookmarkStart w:id="7" w:name="_Toc34731816"/>
       <w:r>
+        <w:lastRenderedPageBreak/>
         <w:t>Task Board</w:t>
       </w:r>
-      <w:bookmarkEnd w:id="9"/>
+      <w:bookmarkEnd w:id="7"/>
     </w:p>
     <w:tbl>
       <w:tblPr>
@@ -1612,7 +3306,7 @@
             <w:pPr>
               <w:jc w:val="center"/>
             </w:pPr>
-            <w:hyperlink r:id="rId8" w:history="1">
+            <w:hyperlink r:id="rId9" w:history="1">
               <w:r>
                 <w:rPr>
                   <w:rStyle w:val="Hyperlink"/>
@@ -1636,7 +3330,7 @@
           <w:noProof/>
         </w:rPr>
         <w:drawing>
-          <wp:inline distT="0" distB="0" distL="0" distR="0" wp14:anchorId="35306A80" wp14:editId="456C24CB">
+          <wp:inline distT="0" distB="0" distL="0" distR="0" wp14:anchorId="09303F53" wp14:editId="1AF9F9E5">
             <wp:extent cx="5731510" cy="3104515"/>
             <wp:effectExtent l="0" t="0" r="2540" b="635"/>
             <wp:docPr id="3" name="Picture 3"/>
@@ -1651,7 +3345,7 @@
                     <pic:cNvPicPr/>
                   </pic:nvPicPr>
                   <pic:blipFill>
-                    <a:blip r:embed="rId9"/>
+                    <a:blip r:embed="rId10"/>
                     <a:stretch>
                       <a:fillRect/>
                     </a:stretch>
@@ -1671,18 +3365,16 @@
           </wp:inline>
         </w:drawing>
       </w:r>
-      <w:bookmarkStart w:id="10" w:name="_GoBack"/>
-      <w:bookmarkEnd w:id="10"/>
     </w:p>
     <w:p>
       <w:pPr>
         <w:pStyle w:val="Heading1"/>
       </w:pPr>
-      <w:bookmarkStart w:id="11" w:name="_Toc34731292"/>
+      <w:bookmarkStart w:id="8" w:name="_Toc34731817"/>
       <w:r>
         <w:t>User Manual &amp; Code</w:t>
       </w:r>
-      <w:bookmarkEnd w:id="11"/>
+      <w:bookmarkEnd w:id="8"/>
     </w:p>
     <w:p>
       <w:r>
@@ -1691,7 +3383,53 @@
     </w:p>
     <w:p>
       <w:r>
-        <w:t xml:space="preserve">User Manual: </w:t>
+        <w:t>Sprint 1 User Manual:</w:t>
+      </w:r>
+    </w:p>
+    <w:p>
+      <w:pPr>
+        <w:pStyle w:val="ListParagraph"/>
+        <w:numPr>
+          <w:ilvl w:val="0"/>
+          <w:numId w:val="3"/>
+        </w:numPr>
+      </w:pPr>
+      <w:r>
+        <w:t>Just 1 paragraph</w:t>
+      </w:r>
+    </w:p>
+    <w:p>
+      <w:r>
+        <w:t>Sprint 2 User Manual:</w:t>
+      </w:r>
+    </w:p>
+    <w:p>
+      <w:pPr>
+        <w:pStyle w:val="ListParagraph"/>
+        <w:numPr>
+          <w:ilvl w:val="0"/>
+          <w:numId w:val="2"/>
+        </w:numPr>
+      </w:pPr>
+      <w:r>
+        <w:t>Just 1 paragraph</w:t>
+      </w:r>
+    </w:p>
+    <w:p>
+      <w:r>
+        <w:t>Sprint 3 User Manual:</w:t>
+      </w:r>
+    </w:p>
+    <w:p>
+      <w:pPr>
+        <w:pStyle w:val="ListParagraph"/>
+        <w:numPr>
+          <w:ilvl w:val="0"/>
+          <w:numId w:val="1"/>
+        </w:numPr>
+      </w:pPr>
+      <w:r>
+        <w:t>Just 1 paragraph</w:t>
       </w:r>
     </w:p>
     <w:p/>
@@ -1700,11 +3438,8 @@
     <w:p/>
     <w:p/>
     <w:p/>
-    <w:p>
-      <w:r>
-        <w:br w:type="page"/>
-      </w:r>
-    </w:p>
+    <w:p/>
+    <w:p/>
     <w:p>
       <w:pPr>
         <w:pStyle w:val="Heading1"/>
@@ -1712,7 +3447,10 @@
           <w:b/>
         </w:rPr>
       </w:pPr>
-      <w:bookmarkStart w:id="12" w:name="_Toc34731293"/>
+      <w:r>
+        <w:br w:type="page"/>
+      </w:r>
+      <w:bookmarkStart w:id="9" w:name="_Toc34731818"/>
       <w:r>
         <w:rPr>
           <w:b/>
@@ -1720,9 +3458,39 @@
         <w:lastRenderedPageBreak/>
         <w:t>References</w:t>
       </w:r>
-      <w:bookmarkEnd w:id="12"/>
+      <w:bookmarkEnd w:id="9"/>
     </w:p>
     <w:p>
+      <w:hyperlink r:id="rId11" w:history="1">
+        <w:r>
+          <w:rPr>
+            <w:rStyle w:val="Hyperlink"/>
+          </w:rPr>
+          <w:t>https://www.aescrypt.com/aescrypt_users.html</w:t>
+        </w:r>
+      </w:hyperlink>
+    </w:p>
+    <w:p>
+      <w:hyperlink r:id="rId12" w:history="1">
+        <w:r>
+          <w:rPr>
+            <w:rStyle w:val="Hyperlink"/>
+          </w:rPr>
+          <w:t>https://stackoverflow.com/questions/1374753/passing-base64-encoded-strings-in-url</w:t>
+        </w:r>
+      </w:hyperlink>
+    </w:p>
+    <w:p>
+      <w:hyperlink r:id="rId13" w:history="1">
+        <w:r>
+          <w:rPr>
+            <w:rStyle w:val="Hyperlink"/>
+          </w:rPr>
+          <w:t>https://stackoverflow.com/questions/28613831/encrypt-decrypt-querystring-values-using-aes-256</w:t>
+        </w:r>
+      </w:hyperlink>
+      <w:bookmarkStart w:id="10" w:name="_GoBack"/>
+      <w:bookmarkEnd w:id="10"/>
       <w:r>
         <w:br w:type="page"/>
       </w:r>
@@ -1734,7 +3502,7 @@
           <w:b/>
         </w:rPr>
       </w:pPr>
-      <w:bookmarkStart w:id="13" w:name="_Toc34731294"/>
+      <w:bookmarkStart w:id="11" w:name="_Toc34731819"/>
       <w:r>
         <w:rPr>
           <w:b/>
@@ -1742,18 +3510,18 @@
         <w:lastRenderedPageBreak/>
         <w:t>Appendix</w:t>
       </w:r>
-      <w:bookmarkEnd w:id="13"/>
+      <w:bookmarkEnd w:id="11"/>
     </w:p>
     <w:p/>
     <w:p>
       <w:pPr>
         <w:pStyle w:val="Heading2"/>
       </w:pPr>
-      <w:bookmarkStart w:id="14" w:name="_Toc34731295"/>
+      <w:bookmarkStart w:id="12" w:name="_Toc34731820"/>
       <w:r>
         <w:t>Appendix A: Code</w:t>
       </w:r>
-      <w:bookmarkEnd w:id="14"/>
+      <w:bookmarkEnd w:id="12"/>
     </w:p>
     <w:sectPr>
       <w:pgSz w:w="11906" w:h="16838"/>
@@ -1763,6 +3531,591 @@
     </w:sectPr>
   </w:body>
 </w:document>
+</file>
+
+<file path=word/numbering.xml><?xml version="1.0" encoding="utf-8"?>
+<w:numbering xmlns:wpc="http://schemas.microsoft.com/office/word/2010/wordprocessingCanvas" xmlns:cx="http://schemas.microsoft.com/office/drawing/2014/chartex" xmlns:cx1="http://schemas.microsoft.com/office/drawing/2015/9/8/chartex" xmlns:cx2="http://schemas.microsoft.com/office/drawing/2015/10/21/chartex" xmlns:cx3="http://schemas.microsoft.com/office/drawing/2016/5/9/chartex" xmlns:cx4="http://schemas.microsoft.com/office/drawing/2016/5/10/chartex" xmlns:cx5="http://schemas.microsoft.com/office/drawing/2016/5/11/chartex" xmlns:cx6="http://schemas.microsoft.com/office/drawing/2016/5/12/chartex" xmlns:cx7="http://schemas.microsoft.com/office/drawing/2016/5/13/chartex" xmlns:cx8="http://schemas.microsoft.com/office/drawing/2016/5/14/chartex" xmlns:mc="http://schemas.openxmlformats.org/markup-compatibility/2006" xmlns:aink="http://schemas.microsoft.com/office/drawing/2016/ink" xmlns:am3d="http://schemas.microsoft.com/office/drawing/2017/model3d" xmlns:o="urn:schemas-microsoft-com:office:office" xmlns:r="http://schemas.openxmlformats.org/officeDocument/2006/relationships" xmlns:m="http://schemas.openxmlformats.org/officeDocument/2006/math" xmlns:v="urn:schemas-microsoft-com:vml" xmlns:wp14="http://schemas.microsoft.com/office/word/2010/wordprocessingDrawing" xmlns:wp="http://schemas.openxmlformats.org/drawingml/2006/wordprocessingDrawing" xmlns:w10="urn:schemas-microsoft-com:office:word" xmlns:w="http://schemas.openxmlformats.org/wordprocessingml/2006/main" xmlns:w14="http://schemas.microsoft.com/office/word/2010/wordml" xmlns:w15="http://schemas.microsoft.com/office/word/2012/wordml" xmlns:w16cid="http://schemas.microsoft.com/office/word/2016/wordml/cid" xmlns:w16se="http://schemas.microsoft.com/office/word/2015/wordml/symex" xmlns:wpg="http://schemas.microsoft.com/office/word/2010/wordprocessingGroup" xmlns:wpi="http://schemas.microsoft.com/office/word/2010/wordprocessingInk" xmlns:wne="http://schemas.microsoft.com/office/word/2006/wordml" xmlns:wps="http://schemas.microsoft.com/office/word/2010/wordprocessingShape" mc:Ignorable="w14 w15 w16se w16cid wp14">
+  <w:abstractNum w:abstractNumId="0" w15:restartNumberingAfterBreak="0">
+    <w:nsid w:val="0E161B24"/>
+    <w:multiLevelType w:val="hybridMultilevel"/>
+    <w:tmpl w:val="1EB44076"/>
+    <w:lvl w:ilvl="0" w:tplc="F8580DF0">
+      <w:start w:val="3"/>
+      <w:numFmt w:val="bullet"/>
+      <w:lvlText w:val=""/>
+      <w:lvlJc w:val="left"/>
+      <w:pPr>
+        <w:ind w:left="720" w:hanging="360"/>
+      </w:pPr>
+      <w:rPr>
+        <w:rFonts w:ascii="Symbol" w:eastAsiaTheme="minorHAnsi" w:hAnsi="Symbol" w:cstheme="minorBidi" w:hint="default"/>
+      </w:rPr>
+    </w:lvl>
+    <w:lvl w:ilvl="1" w:tplc="08090003" w:tentative="1">
+      <w:start w:val="1"/>
+      <w:numFmt w:val="bullet"/>
+      <w:lvlText w:val="o"/>
+      <w:lvlJc w:val="left"/>
+      <w:pPr>
+        <w:ind w:left="1440" w:hanging="360"/>
+      </w:pPr>
+      <w:rPr>
+        <w:rFonts w:ascii="Courier New" w:hAnsi="Courier New" w:cs="Courier New" w:hint="default"/>
+      </w:rPr>
+    </w:lvl>
+    <w:lvl w:ilvl="2" w:tplc="08090005" w:tentative="1">
+      <w:start w:val="1"/>
+      <w:numFmt w:val="bullet"/>
+      <w:lvlText w:val=""/>
+      <w:lvlJc w:val="left"/>
+      <w:pPr>
+        <w:ind w:left="2160" w:hanging="360"/>
+      </w:pPr>
+      <w:rPr>
+        <w:rFonts w:ascii="Wingdings" w:hAnsi="Wingdings" w:hint="default"/>
+      </w:rPr>
+    </w:lvl>
+    <w:lvl w:ilvl="3" w:tplc="08090001" w:tentative="1">
+      <w:start w:val="1"/>
+      <w:numFmt w:val="bullet"/>
+      <w:lvlText w:val=""/>
+      <w:lvlJc w:val="left"/>
+      <w:pPr>
+        <w:ind w:left="2880" w:hanging="360"/>
+      </w:pPr>
+      <w:rPr>
+        <w:rFonts w:ascii="Symbol" w:hAnsi="Symbol" w:hint="default"/>
+      </w:rPr>
+    </w:lvl>
+    <w:lvl w:ilvl="4" w:tplc="08090003" w:tentative="1">
+      <w:start w:val="1"/>
+      <w:numFmt w:val="bullet"/>
+      <w:lvlText w:val="o"/>
+      <w:lvlJc w:val="left"/>
+      <w:pPr>
+        <w:ind w:left="3600" w:hanging="360"/>
+      </w:pPr>
+      <w:rPr>
+        <w:rFonts w:ascii="Courier New" w:hAnsi="Courier New" w:cs="Courier New" w:hint="default"/>
+      </w:rPr>
+    </w:lvl>
+    <w:lvl w:ilvl="5" w:tplc="08090005" w:tentative="1">
+      <w:start w:val="1"/>
+      <w:numFmt w:val="bullet"/>
+      <w:lvlText w:val=""/>
+      <w:lvlJc w:val="left"/>
+      <w:pPr>
+        <w:ind w:left="4320" w:hanging="360"/>
+      </w:pPr>
+      <w:rPr>
+        <w:rFonts w:ascii="Wingdings" w:hAnsi="Wingdings" w:hint="default"/>
+      </w:rPr>
+    </w:lvl>
+    <w:lvl w:ilvl="6" w:tplc="08090001" w:tentative="1">
+      <w:start w:val="1"/>
+      <w:numFmt w:val="bullet"/>
+      <w:lvlText w:val=""/>
+      <w:lvlJc w:val="left"/>
+      <w:pPr>
+        <w:ind w:left="5040" w:hanging="360"/>
+      </w:pPr>
+      <w:rPr>
+        <w:rFonts w:ascii="Symbol" w:hAnsi="Symbol" w:hint="default"/>
+      </w:rPr>
+    </w:lvl>
+    <w:lvl w:ilvl="7" w:tplc="08090003" w:tentative="1">
+      <w:start w:val="1"/>
+      <w:numFmt w:val="bullet"/>
+      <w:lvlText w:val="o"/>
+      <w:lvlJc w:val="left"/>
+      <w:pPr>
+        <w:ind w:left="5760" w:hanging="360"/>
+      </w:pPr>
+      <w:rPr>
+        <w:rFonts w:ascii="Courier New" w:hAnsi="Courier New" w:cs="Courier New" w:hint="default"/>
+      </w:rPr>
+    </w:lvl>
+    <w:lvl w:ilvl="8" w:tplc="08090005" w:tentative="1">
+      <w:start w:val="1"/>
+      <w:numFmt w:val="bullet"/>
+      <w:lvlText w:val=""/>
+      <w:lvlJc w:val="left"/>
+      <w:pPr>
+        <w:ind w:left="6480" w:hanging="360"/>
+      </w:pPr>
+      <w:rPr>
+        <w:rFonts w:ascii="Wingdings" w:hAnsi="Wingdings" w:hint="default"/>
+      </w:rPr>
+    </w:lvl>
+  </w:abstractNum>
+  <w:abstractNum w:abstractNumId="1" w15:restartNumberingAfterBreak="0">
+    <w:nsid w:val="14511A77"/>
+    <w:multiLevelType w:val="hybridMultilevel"/>
+    <w:tmpl w:val="F21EF55C"/>
+    <w:lvl w:ilvl="0" w:tplc="08090001">
+      <w:start w:val="1"/>
+      <w:numFmt w:val="bullet"/>
+      <w:lvlText w:val=""/>
+      <w:lvlJc w:val="left"/>
+      <w:pPr>
+        <w:ind w:left="720" w:hanging="360"/>
+      </w:pPr>
+      <w:rPr>
+        <w:rFonts w:ascii="Symbol" w:hAnsi="Symbol" w:hint="default"/>
+      </w:rPr>
+    </w:lvl>
+    <w:lvl w:ilvl="1" w:tplc="08090003" w:tentative="1">
+      <w:start w:val="1"/>
+      <w:numFmt w:val="bullet"/>
+      <w:lvlText w:val="o"/>
+      <w:lvlJc w:val="left"/>
+      <w:pPr>
+        <w:ind w:left="1440" w:hanging="360"/>
+      </w:pPr>
+      <w:rPr>
+        <w:rFonts w:ascii="Courier New" w:hAnsi="Courier New" w:cs="Courier New" w:hint="default"/>
+      </w:rPr>
+    </w:lvl>
+    <w:lvl w:ilvl="2" w:tplc="08090005" w:tentative="1">
+      <w:start w:val="1"/>
+      <w:numFmt w:val="bullet"/>
+      <w:lvlText w:val=""/>
+      <w:lvlJc w:val="left"/>
+      <w:pPr>
+        <w:ind w:left="2160" w:hanging="360"/>
+      </w:pPr>
+      <w:rPr>
+        <w:rFonts w:ascii="Wingdings" w:hAnsi="Wingdings" w:hint="default"/>
+      </w:rPr>
+    </w:lvl>
+    <w:lvl w:ilvl="3" w:tplc="08090001" w:tentative="1">
+      <w:start w:val="1"/>
+      <w:numFmt w:val="bullet"/>
+      <w:lvlText w:val=""/>
+      <w:lvlJc w:val="left"/>
+      <w:pPr>
+        <w:ind w:left="2880" w:hanging="360"/>
+      </w:pPr>
+      <w:rPr>
+        <w:rFonts w:ascii="Symbol" w:hAnsi="Symbol" w:hint="default"/>
+      </w:rPr>
+    </w:lvl>
+    <w:lvl w:ilvl="4" w:tplc="08090003" w:tentative="1">
+      <w:start w:val="1"/>
+      <w:numFmt w:val="bullet"/>
+      <w:lvlText w:val="o"/>
+      <w:lvlJc w:val="left"/>
+      <w:pPr>
+        <w:ind w:left="3600" w:hanging="360"/>
+      </w:pPr>
+      <w:rPr>
+        <w:rFonts w:ascii="Courier New" w:hAnsi="Courier New" w:cs="Courier New" w:hint="default"/>
+      </w:rPr>
+    </w:lvl>
+    <w:lvl w:ilvl="5" w:tplc="08090005" w:tentative="1">
+      <w:start w:val="1"/>
+      <w:numFmt w:val="bullet"/>
+      <w:lvlText w:val=""/>
+      <w:lvlJc w:val="left"/>
+      <w:pPr>
+        <w:ind w:left="4320" w:hanging="360"/>
+      </w:pPr>
+      <w:rPr>
+        <w:rFonts w:ascii="Wingdings" w:hAnsi="Wingdings" w:hint="default"/>
+      </w:rPr>
+    </w:lvl>
+    <w:lvl w:ilvl="6" w:tplc="08090001" w:tentative="1">
+      <w:start w:val="1"/>
+      <w:numFmt w:val="bullet"/>
+      <w:lvlText w:val=""/>
+      <w:lvlJc w:val="left"/>
+      <w:pPr>
+        <w:ind w:left="5040" w:hanging="360"/>
+      </w:pPr>
+      <w:rPr>
+        <w:rFonts w:ascii="Symbol" w:hAnsi="Symbol" w:hint="default"/>
+      </w:rPr>
+    </w:lvl>
+    <w:lvl w:ilvl="7" w:tplc="08090003" w:tentative="1">
+      <w:start w:val="1"/>
+      <w:numFmt w:val="bullet"/>
+      <w:lvlText w:val="o"/>
+      <w:lvlJc w:val="left"/>
+      <w:pPr>
+        <w:ind w:left="5760" w:hanging="360"/>
+      </w:pPr>
+      <w:rPr>
+        <w:rFonts w:ascii="Courier New" w:hAnsi="Courier New" w:cs="Courier New" w:hint="default"/>
+      </w:rPr>
+    </w:lvl>
+    <w:lvl w:ilvl="8" w:tplc="08090005" w:tentative="1">
+      <w:start w:val="1"/>
+      <w:numFmt w:val="bullet"/>
+      <w:lvlText w:val=""/>
+      <w:lvlJc w:val="left"/>
+      <w:pPr>
+        <w:ind w:left="6480" w:hanging="360"/>
+      </w:pPr>
+      <w:rPr>
+        <w:rFonts w:ascii="Wingdings" w:hAnsi="Wingdings" w:hint="default"/>
+      </w:rPr>
+    </w:lvl>
+  </w:abstractNum>
+  <w:abstractNum w:abstractNumId="2" w15:restartNumberingAfterBreak="0">
+    <w:nsid w:val="272C765D"/>
+    <w:multiLevelType w:val="hybridMultilevel"/>
+    <w:tmpl w:val="3314EFFA"/>
+    <w:lvl w:ilvl="0" w:tplc="08090001">
+      <w:start w:val="1"/>
+      <w:numFmt w:val="bullet"/>
+      <w:lvlText w:val=""/>
+      <w:lvlJc w:val="left"/>
+      <w:pPr>
+        <w:ind w:left="720" w:hanging="360"/>
+      </w:pPr>
+      <w:rPr>
+        <w:rFonts w:ascii="Symbol" w:hAnsi="Symbol" w:hint="default"/>
+      </w:rPr>
+    </w:lvl>
+    <w:lvl w:ilvl="1" w:tplc="08090003" w:tentative="1">
+      <w:start w:val="1"/>
+      <w:numFmt w:val="bullet"/>
+      <w:lvlText w:val="o"/>
+      <w:lvlJc w:val="left"/>
+      <w:pPr>
+        <w:ind w:left="1440" w:hanging="360"/>
+      </w:pPr>
+      <w:rPr>
+        <w:rFonts w:ascii="Courier New" w:hAnsi="Courier New" w:cs="Courier New" w:hint="default"/>
+      </w:rPr>
+    </w:lvl>
+    <w:lvl w:ilvl="2" w:tplc="08090005" w:tentative="1">
+      <w:start w:val="1"/>
+      <w:numFmt w:val="bullet"/>
+      <w:lvlText w:val=""/>
+      <w:lvlJc w:val="left"/>
+      <w:pPr>
+        <w:ind w:left="2160" w:hanging="360"/>
+      </w:pPr>
+      <w:rPr>
+        <w:rFonts w:ascii="Wingdings" w:hAnsi="Wingdings" w:hint="default"/>
+      </w:rPr>
+    </w:lvl>
+    <w:lvl w:ilvl="3" w:tplc="08090001" w:tentative="1">
+      <w:start w:val="1"/>
+      <w:numFmt w:val="bullet"/>
+      <w:lvlText w:val=""/>
+      <w:lvlJc w:val="left"/>
+      <w:pPr>
+        <w:ind w:left="2880" w:hanging="360"/>
+      </w:pPr>
+      <w:rPr>
+        <w:rFonts w:ascii="Symbol" w:hAnsi="Symbol" w:hint="default"/>
+      </w:rPr>
+    </w:lvl>
+    <w:lvl w:ilvl="4" w:tplc="08090003" w:tentative="1">
+      <w:start w:val="1"/>
+      <w:numFmt w:val="bullet"/>
+      <w:lvlText w:val="o"/>
+      <w:lvlJc w:val="left"/>
+      <w:pPr>
+        <w:ind w:left="3600" w:hanging="360"/>
+      </w:pPr>
+      <w:rPr>
+        <w:rFonts w:ascii="Courier New" w:hAnsi="Courier New" w:cs="Courier New" w:hint="default"/>
+      </w:rPr>
+    </w:lvl>
+    <w:lvl w:ilvl="5" w:tplc="08090005" w:tentative="1">
+      <w:start w:val="1"/>
+      <w:numFmt w:val="bullet"/>
+      <w:lvlText w:val=""/>
+      <w:lvlJc w:val="left"/>
+      <w:pPr>
+        <w:ind w:left="4320" w:hanging="360"/>
+      </w:pPr>
+      <w:rPr>
+        <w:rFonts w:ascii="Wingdings" w:hAnsi="Wingdings" w:hint="default"/>
+      </w:rPr>
+    </w:lvl>
+    <w:lvl w:ilvl="6" w:tplc="08090001" w:tentative="1">
+      <w:start w:val="1"/>
+      <w:numFmt w:val="bullet"/>
+      <w:lvlText w:val=""/>
+      <w:lvlJc w:val="left"/>
+      <w:pPr>
+        <w:ind w:left="5040" w:hanging="360"/>
+      </w:pPr>
+      <w:rPr>
+        <w:rFonts w:ascii="Symbol" w:hAnsi="Symbol" w:hint="default"/>
+      </w:rPr>
+    </w:lvl>
+    <w:lvl w:ilvl="7" w:tplc="08090003" w:tentative="1">
+      <w:start w:val="1"/>
+      <w:numFmt w:val="bullet"/>
+      <w:lvlText w:val="o"/>
+      <w:lvlJc w:val="left"/>
+      <w:pPr>
+        <w:ind w:left="5760" w:hanging="360"/>
+      </w:pPr>
+      <w:rPr>
+        <w:rFonts w:ascii="Courier New" w:hAnsi="Courier New" w:cs="Courier New" w:hint="default"/>
+      </w:rPr>
+    </w:lvl>
+    <w:lvl w:ilvl="8" w:tplc="08090005" w:tentative="1">
+      <w:start w:val="1"/>
+      <w:numFmt w:val="bullet"/>
+      <w:lvlText w:val=""/>
+      <w:lvlJc w:val="left"/>
+      <w:pPr>
+        <w:ind w:left="6480" w:hanging="360"/>
+      </w:pPr>
+      <w:rPr>
+        <w:rFonts w:ascii="Wingdings" w:hAnsi="Wingdings" w:hint="default"/>
+      </w:rPr>
+    </w:lvl>
+  </w:abstractNum>
+  <w:abstractNum w:abstractNumId="3" w15:restartNumberingAfterBreak="0">
+    <w:nsid w:val="3F4E4EEB"/>
+    <w:multiLevelType w:val="hybridMultilevel"/>
+    <w:tmpl w:val="B296D36C"/>
+    <w:lvl w:ilvl="0" w:tplc="08090001">
+      <w:start w:val="1"/>
+      <w:numFmt w:val="bullet"/>
+      <w:lvlText w:val=""/>
+      <w:lvlJc w:val="left"/>
+      <w:pPr>
+        <w:ind w:left="720" w:hanging="360"/>
+      </w:pPr>
+      <w:rPr>
+        <w:rFonts w:ascii="Symbol" w:hAnsi="Symbol" w:hint="default"/>
+      </w:rPr>
+    </w:lvl>
+    <w:lvl w:ilvl="1" w:tplc="08090003" w:tentative="1">
+      <w:start w:val="1"/>
+      <w:numFmt w:val="bullet"/>
+      <w:lvlText w:val="o"/>
+      <w:lvlJc w:val="left"/>
+      <w:pPr>
+        <w:ind w:left="1440" w:hanging="360"/>
+      </w:pPr>
+      <w:rPr>
+        <w:rFonts w:ascii="Courier New" w:hAnsi="Courier New" w:cs="Courier New" w:hint="default"/>
+      </w:rPr>
+    </w:lvl>
+    <w:lvl w:ilvl="2" w:tplc="08090005" w:tentative="1">
+      <w:start w:val="1"/>
+      <w:numFmt w:val="bullet"/>
+      <w:lvlText w:val=""/>
+      <w:lvlJc w:val="left"/>
+      <w:pPr>
+        <w:ind w:left="2160" w:hanging="360"/>
+      </w:pPr>
+      <w:rPr>
+        <w:rFonts w:ascii="Wingdings" w:hAnsi="Wingdings" w:hint="default"/>
+      </w:rPr>
+    </w:lvl>
+    <w:lvl w:ilvl="3" w:tplc="08090001" w:tentative="1">
+      <w:start w:val="1"/>
+      <w:numFmt w:val="bullet"/>
+      <w:lvlText w:val=""/>
+      <w:lvlJc w:val="left"/>
+      <w:pPr>
+        <w:ind w:left="2880" w:hanging="360"/>
+      </w:pPr>
+      <w:rPr>
+        <w:rFonts w:ascii="Symbol" w:hAnsi="Symbol" w:hint="default"/>
+      </w:rPr>
+    </w:lvl>
+    <w:lvl w:ilvl="4" w:tplc="08090003" w:tentative="1">
+      <w:start w:val="1"/>
+      <w:numFmt w:val="bullet"/>
+      <w:lvlText w:val="o"/>
+      <w:lvlJc w:val="left"/>
+      <w:pPr>
+        <w:ind w:left="3600" w:hanging="360"/>
+      </w:pPr>
+      <w:rPr>
+        <w:rFonts w:ascii="Courier New" w:hAnsi="Courier New" w:cs="Courier New" w:hint="default"/>
+      </w:rPr>
+    </w:lvl>
+    <w:lvl w:ilvl="5" w:tplc="08090005" w:tentative="1">
+      <w:start w:val="1"/>
+      <w:numFmt w:val="bullet"/>
+      <w:lvlText w:val=""/>
+      <w:lvlJc w:val="left"/>
+      <w:pPr>
+        <w:ind w:left="4320" w:hanging="360"/>
+      </w:pPr>
+      <w:rPr>
+        <w:rFonts w:ascii="Wingdings" w:hAnsi="Wingdings" w:hint="default"/>
+      </w:rPr>
+    </w:lvl>
+    <w:lvl w:ilvl="6" w:tplc="08090001" w:tentative="1">
+      <w:start w:val="1"/>
+      <w:numFmt w:val="bullet"/>
+      <w:lvlText w:val=""/>
+      <w:lvlJc w:val="left"/>
+      <w:pPr>
+        <w:ind w:left="5040" w:hanging="360"/>
+      </w:pPr>
+      <w:rPr>
+        <w:rFonts w:ascii="Symbol" w:hAnsi="Symbol" w:hint="default"/>
+      </w:rPr>
+    </w:lvl>
+    <w:lvl w:ilvl="7" w:tplc="08090003" w:tentative="1">
+      <w:start w:val="1"/>
+      <w:numFmt w:val="bullet"/>
+      <w:lvlText w:val="o"/>
+      <w:lvlJc w:val="left"/>
+      <w:pPr>
+        <w:ind w:left="5760" w:hanging="360"/>
+      </w:pPr>
+      <w:rPr>
+        <w:rFonts w:ascii="Courier New" w:hAnsi="Courier New" w:cs="Courier New" w:hint="default"/>
+      </w:rPr>
+    </w:lvl>
+    <w:lvl w:ilvl="8" w:tplc="08090005" w:tentative="1">
+      <w:start w:val="1"/>
+      <w:numFmt w:val="bullet"/>
+      <w:lvlText w:val=""/>
+      <w:lvlJc w:val="left"/>
+      <w:pPr>
+        <w:ind w:left="6480" w:hanging="360"/>
+      </w:pPr>
+      <w:rPr>
+        <w:rFonts w:ascii="Wingdings" w:hAnsi="Wingdings" w:hint="default"/>
+      </w:rPr>
+    </w:lvl>
+  </w:abstractNum>
+  <w:abstractNum w:abstractNumId="4" w15:restartNumberingAfterBreak="0">
+    <w:nsid w:val="60573D3F"/>
+    <w:multiLevelType w:val="hybridMultilevel"/>
+    <w:tmpl w:val="88465A7E"/>
+    <w:lvl w:ilvl="0" w:tplc="543C0D3E">
+      <w:start w:val="3"/>
+      <w:numFmt w:val="bullet"/>
+      <w:lvlText w:val=""/>
+      <w:lvlJc w:val="left"/>
+      <w:pPr>
+        <w:ind w:left="720" w:hanging="360"/>
+      </w:pPr>
+      <w:rPr>
+        <w:rFonts w:ascii="Symbol" w:eastAsiaTheme="minorHAnsi" w:hAnsi="Symbol" w:cstheme="minorBidi" w:hint="default"/>
+      </w:rPr>
+    </w:lvl>
+    <w:lvl w:ilvl="1" w:tplc="08090003" w:tentative="1">
+      <w:start w:val="1"/>
+      <w:numFmt w:val="bullet"/>
+      <w:lvlText w:val="o"/>
+      <w:lvlJc w:val="left"/>
+      <w:pPr>
+        <w:ind w:left="1440" w:hanging="360"/>
+      </w:pPr>
+      <w:rPr>
+        <w:rFonts w:ascii="Courier New" w:hAnsi="Courier New" w:cs="Courier New" w:hint="default"/>
+      </w:rPr>
+    </w:lvl>
+    <w:lvl w:ilvl="2" w:tplc="08090005" w:tentative="1">
+      <w:start w:val="1"/>
+      <w:numFmt w:val="bullet"/>
+      <w:lvlText w:val=""/>
+      <w:lvlJc w:val="left"/>
+      <w:pPr>
+        <w:ind w:left="2160" w:hanging="360"/>
+      </w:pPr>
+      <w:rPr>
+        <w:rFonts w:ascii="Wingdings" w:hAnsi="Wingdings" w:hint="default"/>
+      </w:rPr>
+    </w:lvl>
+    <w:lvl w:ilvl="3" w:tplc="08090001" w:tentative="1">
+      <w:start w:val="1"/>
+      <w:numFmt w:val="bullet"/>
+      <w:lvlText w:val=""/>
+      <w:lvlJc w:val="left"/>
+      <w:pPr>
+        <w:ind w:left="2880" w:hanging="360"/>
+      </w:pPr>
+      <w:rPr>
+        <w:rFonts w:ascii="Symbol" w:hAnsi="Symbol" w:hint="default"/>
+      </w:rPr>
+    </w:lvl>
+    <w:lvl w:ilvl="4" w:tplc="08090003" w:tentative="1">
+      <w:start w:val="1"/>
+      <w:numFmt w:val="bullet"/>
+      <w:lvlText w:val="o"/>
+      <w:lvlJc w:val="left"/>
+      <w:pPr>
+        <w:ind w:left="3600" w:hanging="360"/>
+      </w:pPr>
+      <w:rPr>
+        <w:rFonts w:ascii="Courier New" w:hAnsi="Courier New" w:cs="Courier New" w:hint="default"/>
+      </w:rPr>
+    </w:lvl>
+    <w:lvl w:ilvl="5" w:tplc="08090005" w:tentative="1">
+      <w:start w:val="1"/>
+      <w:numFmt w:val="bullet"/>
+      <w:lvlText w:val=""/>
+      <w:lvlJc w:val="left"/>
+      <w:pPr>
+        <w:ind w:left="4320" w:hanging="360"/>
+      </w:pPr>
+      <w:rPr>
+        <w:rFonts w:ascii="Wingdings" w:hAnsi="Wingdings" w:hint="default"/>
+      </w:rPr>
+    </w:lvl>
+    <w:lvl w:ilvl="6" w:tplc="08090001" w:tentative="1">
+      <w:start w:val="1"/>
+      <w:numFmt w:val="bullet"/>
+      <w:lvlText w:val=""/>
+      <w:lvlJc w:val="left"/>
+      <w:pPr>
+        <w:ind w:left="5040" w:hanging="360"/>
+      </w:pPr>
+      <w:rPr>
+        <w:rFonts w:ascii="Symbol" w:hAnsi="Symbol" w:hint="default"/>
+      </w:rPr>
+    </w:lvl>
+    <w:lvl w:ilvl="7" w:tplc="08090003" w:tentative="1">
+      <w:start w:val="1"/>
+      <w:numFmt w:val="bullet"/>
+      <w:lvlText w:val="o"/>
+      <w:lvlJc w:val="left"/>
+      <w:pPr>
+        <w:ind w:left="5760" w:hanging="360"/>
+      </w:pPr>
+      <w:rPr>
+        <w:rFonts w:ascii="Courier New" w:hAnsi="Courier New" w:cs="Courier New" w:hint="default"/>
+      </w:rPr>
+    </w:lvl>
+    <w:lvl w:ilvl="8" w:tplc="08090005" w:tentative="1">
+      <w:start w:val="1"/>
+      <w:numFmt w:val="bullet"/>
+      <w:lvlText w:val=""/>
+      <w:lvlJc w:val="left"/>
+      <w:pPr>
+        <w:ind w:left="6480" w:hanging="360"/>
+      </w:pPr>
+      <w:rPr>
+        <w:rFonts w:ascii="Wingdings" w:hAnsi="Wingdings" w:hint="default"/>
+      </w:rPr>
+    </w:lvl>
+  </w:abstractNum>
+  <w:num w:numId="1">
+    <w:abstractNumId w:val="3"/>
+  </w:num>
+  <w:num w:numId="2">
+    <w:abstractNumId w:val="2"/>
+  </w:num>
+  <w:num w:numId="3">
+    <w:abstractNumId w:val="1"/>
+  </w:num>
+  <w:num w:numId="4">
+    <w:abstractNumId w:val="0"/>
+  </w:num>
+  <w:num w:numId="5">
+    <w:abstractNumId w:val="4"/>
+  </w:num>
+</w:numbering>
 </file>
 
 <file path=word/styles.xml><?xml version="1.0" encoding="utf-8"?>
@@ -1782,7 +4135,7 @@
       </w:pPr>
     </w:pPrDefault>
   </w:docDefaults>
-  <w:latentStyles w:defLockedState="0" w:defUIPriority="99" w:defSemiHidden="0" w:defUnhideWhenUsed="0" w:defQFormat="0" w:count="375">
+  <w:latentStyles w:defLockedState="0" w:defUIPriority="99" w:defSemiHidden="0" w:defUnhideWhenUsed="0" w:defQFormat="0" w:count="377">
     <w:lsdException w:name="Normal" w:uiPriority="0" w:qFormat="1"/>
     <w:lsdException w:name="heading 1" w:uiPriority="9" w:qFormat="1"/>
     <w:lsdException w:name="heading 2" w:semiHidden="1" w:uiPriority="9" w:unhideWhenUsed="1" w:qFormat="1"/>
@@ -1888,7 +4241,6 @@
     <w:lsdException w:name="HTML Sample" w:semiHidden="1" w:unhideWhenUsed="1"/>
     <w:lsdException w:name="HTML Typewriter" w:semiHidden="1" w:unhideWhenUsed="1"/>
     <w:lsdException w:name="HTML Variable" w:semiHidden="1" w:unhideWhenUsed="1"/>
-    <w:lsdException w:name="Normal Table" w:semiHidden="1" w:unhideWhenUsed="1"/>
     <w:lsdException w:name="annotation subject" w:semiHidden="1" w:unhideWhenUsed="1"/>
     <w:lsdException w:name="No List" w:semiHidden="1" w:unhideWhenUsed="1"/>
     <w:lsdException w:name="Outline List 1" w:semiHidden="1" w:unhideWhenUsed="1"/>
@@ -1934,11 +4286,9 @@
     <w:lsdException w:name="Table Subtle 1" w:semiHidden="1" w:unhideWhenUsed="1"/>
     <w:lsdException w:name="Table Subtle 2" w:semiHidden="1" w:unhideWhenUsed="1"/>
     <w:lsdException w:name="Table Web 1" w:semiHidden="1" w:unhideWhenUsed="1"/>
-    <w:lsdException w:name="Table Web 2" w:semiHidden="1" w:unhideWhenUsed="1"/>
     <w:lsdException w:name="Table Web 3" w:semiHidden="1" w:unhideWhenUsed="1"/>
     <w:lsdException w:name="Balloon Text" w:semiHidden="1" w:unhideWhenUsed="1"/>
     <w:lsdException w:name="Table Grid" w:uiPriority="39"/>
-    <w:lsdException w:name="Table Theme" w:semiHidden="1" w:unhideWhenUsed="1"/>
     <w:lsdException w:name="Placeholder Text" w:semiHidden="1"/>
     <w:lsdException w:name="No Spacing" w:uiPriority="1" w:qFormat="1"/>
     <w:lsdException w:name="Light Shading" w:uiPriority="60"/>
@@ -2158,6 +4508,8 @@
     <w:lsdException w:name="Smart Hyperlink" w:semiHidden="1" w:unhideWhenUsed="1"/>
     <w:lsdException w:name="Hashtag" w:semiHidden="1" w:unhideWhenUsed="1"/>
     <w:lsdException w:name="Unresolved Mention" w:semiHidden="1" w:unhideWhenUsed="1"/>
+    <w:lsdException w:name="Smart Link" w:semiHidden="1" w:unhideWhenUsed="1"/>
+    <w:lsdException w:name="Smart Link Error" w:semiHidden="1" w:unhideWhenUsed="1"/>
   </w:latentStyles>
   <w:style w:type="paragraph" w:default="1" w:styleId="Normal">
     <w:name w:val="Normal"/>
@@ -2432,6 +4784,29 @@
       <w:spacing w:after="100"/>
       <w:ind w:left="220"/>
     </w:pPr>
+  </w:style>
+  <w:style w:type="paragraph" w:styleId="ListParagraph">
+    <w:name w:val="List Paragraph"/>
+    <w:basedOn w:val="Normal"/>
+    <w:uiPriority w:val="34"/>
+    <w:qFormat/>
+    <w:rsid w:val="00D15C6F"/>
+    <w:pPr>
+      <w:ind w:left="720"/>
+      <w:contextualSpacing/>
+    </w:pPr>
+  </w:style>
+  <w:style w:type="character" w:styleId="UnresolvedMention">
+    <w:name w:val="Unresolved Mention"/>
+    <w:basedOn w:val="DefaultParagraphFont"/>
+    <w:uiPriority w:val="99"/>
+    <w:semiHidden/>
+    <w:unhideWhenUsed/>
+    <w:rsid w:val="004F3A7E"/>
+    <w:rPr>
+      <w:color w:val="605E5C"/>
+      <w:shd w:val="clear" w:color="auto" w:fill="E1DFDD"/>
+    </w:rPr>
   </w:style>
 </w:styles>
 </file>
@@ -4324,6 +6699,13 @@
 
 <file path=word/glossary/fontTable.xml><?xml version="1.0" encoding="utf-8"?>
 <w:fonts xmlns:mc="http://schemas.openxmlformats.org/markup-compatibility/2006" xmlns:r="http://schemas.openxmlformats.org/officeDocument/2006/relationships" xmlns:w="http://schemas.openxmlformats.org/wordprocessingml/2006/main" xmlns:w14="http://schemas.microsoft.com/office/word/2010/wordml" xmlns:w15="http://schemas.microsoft.com/office/word/2012/wordml" xmlns:w16cid="http://schemas.microsoft.com/office/word/2016/wordml/cid" xmlns:w16se="http://schemas.microsoft.com/office/word/2015/wordml/symex" mc:Ignorable="w14 w15 w16se w16cid">
+  <w:font w:name="Symbol">
+    <w:panose1 w:val="05050102010706020507"/>
+    <w:charset w:val="02"/>
+    <w:family w:val="roman"/>
+    <w:pitch w:val="variable"/>
+    <w:sig w:usb0="00000000" w:usb1="10000000" w:usb2="00000000" w:usb3="00000000" w:csb0="80000000" w:csb1="00000000"/>
+  </w:font>
   <w:font w:name="Calibri">
     <w:panose1 w:val="020F0502020204030204"/>
     <w:charset w:val="00"/>
@@ -4337,6 +6719,20 @@
     <w:family w:val="roman"/>
     <w:pitch w:val="variable"/>
     <w:sig w:usb0="E0002EFF" w:usb1="C000785B" w:usb2="00000009" w:usb3="00000000" w:csb0="000001FF" w:csb1="00000000"/>
+  </w:font>
+  <w:font w:name="Courier New">
+    <w:panose1 w:val="02070309020205020404"/>
+    <w:charset w:val="00"/>
+    <w:family w:val="modern"/>
+    <w:pitch w:val="fixed"/>
+    <w:sig w:usb0="E0002EFF" w:usb1="C0007843" w:usb2="00000009" w:usb3="00000000" w:csb0="000001FF" w:csb1="00000000"/>
+  </w:font>
+  <w:font w:name="Wingdings">
+    <w:panose1 w:val="05000000000000000000"/>
+    <w:charset w:val="02"/>
+    <w:family w:val="auto"/>
+    <w:pitch w:val="variable"/>
+    <w:sig w:usb0="00000000" w:usb1="10000000" w:usb2="00000000" w:usb3="00000000" w:csb0="80000000" w:csb1="00000000"/>
   </w:font>
   <w:font w:name="Calibri Light">
     <w:panose1 w:val="020F0302020204030204"/>
@@ -4365,6 +6761,8 @@
   <w:rsids>
     <w:rsidRoot w:val="009D4AF1"/>
     <w:rsid w:val="00192A21"/>
+    <w:rsid w:val="00210FB7"/>
+    <w:rsid w:val="002D48E1"/>
     <w:rsid w:val="009C06A5"/>
     <w:rsid w:val="009D4AF1"/>
     <w:rsid w:val="00CB191A"/>
@@ -4408,7 +6806,7 @@
       </w:pPr>
     </w:pPrDefault>
   </w:docDefaults>
-  <w:latentStyles w:defLockedState="0" w:defUIPriority="99" w:defSemiHidden="0" w:defUnhideWhenUsed="0" w:defQFormat="0" w:count="375">
+  <w:latentStyles w:defLockedState="0" w:defUIPriority="99" w:defSemiHidden="0" w:defUnhideWhenUsed="0" w:defQFormat="0" w:count="377">
     <w:lsdException w:name="Normal" w:uiPriority="0" w:qFormat="1"/>
     <w:lsdException w:name="heading 1" w:uiPriority="9" w:qFormat="1"/>
     <w:lsdException w:name="heading 2" w:semiHidden="1" w:uiPriority="9" w:unhideWhenUsed="1" w:qFormat="1"/>
@@ -4514,7 +6912,6 @@
     <w:lsdException w:name="HTML Sample" w:semiHidden="1" w:unhideWhenUsed="1"/>
     <w:lsdException w:name="HTML Typewriter" w:semiHidden="1" w:unhideWhenUsed="1"/>
     <w:lsdException w:name="HTML Variable" w:semiHidden="1" w:unhideWhenUsed="1"/>
-    <w:lsdException w:name="Normal Table" w:semiHidden="1" w:unhideWhenUsed="1"/>
     <w:lsdException w:name="annotation subject" w:semiHidden="1" w:unhideWhenUsed="1"/>
     <w:lsdException w:name="No List" w:semiHidden="1" w:unhideWhenUsed="1"/>
     <w:lsdException w:name="Outline List 1" w:semiHidden="1" w:unhideWhenUsed="1"/>
@@ -4560,11 +6957,9 @@
     <w:lsdException w:name="Table Subtle 1" w:semiHidden="1" w:unhideWhenUsed="1"/>
     <w:lsdException w:name="Table Subtle 2" w:semiHidden="1" w:unhideWhenUsed="1"/>
     <w:lsdException w:name="Table Web 1" w:semiHidden="1" w:unhideWhenUsed="1"/>
-    <w:lsdException w:name="Table Web 2" w:semiHidden="1" w:unhideWhenUsed="1"/>
     <w:lsdException w:name="Table Web 3" w:semiHidden="1" w:unhideWhenUsed="1"/>
     <w:lsdException w:name="Balloon Text" w:semiHidden="1" w:unhideWhenUsed="1"/>
     <w:lsdException w:name="Table Grid" w:uiPriority="39"/>
-    <w:lsdException w:name="Table Theme" w:semiHidden="1" w:unhideWhenUsed="1"/>
     <w:lsdException w:name="Placeholder Text" w:semiHidden="1"/>
     <w:lsdException w:name="No Spacing" w:uiPriority="1" w:qFormat="1"/>
     <w:lsdException w:name="Light Shading" w:uiPriority="60"/>
@@ -4784,6 +7179,8 @@
     <w:lsdException w:name="Smart Hyperlink" w:semiHidden="1" w:unhideWhenUsed="1"/>
     <w:lsdException w:name="Hashtag" w:semiHidden="1" w:unhideWhenUsed="1"/>
     <w:lsdException w:name="Unresolved Mention" w:semiHidden="1" w:unhideWhenUsed="1"/>
+    <w:lsdException w:name="Smart Link" w:semiHidden="1" w:unhideWhenUsed="1"/>
+    <w:lsdException w:name="Smart Link Error" w:semiHidden="1" w:unhideWhenUsed="1"/>
   </w:latentStyles>
   <w:style w:type="paragraph" w:default="1" w:styleId="Normal">
     <w:name w:val="Normal"/>
@@ -5118,7 +7515,7 @@
 </file>
 
 <file path=customXml/itemProps1.xml><?xml version="1.0" encoding="utf-8"?>
-<ds:datastoreItem xmlns:ds="http://schemas.openxmlformats.org/officeDocument/2006/customXml" ds:itemID="{5DCC4961-2754-437C-8E3E-6CE5A0260600}">
+<ds:datastoreItem xmlns:ds="http://schemas.openxmlformats.org/officeDocument/2006/customXml" ds:itemID="{0DD3FDF3-A9F5-49E8-BC7D-0610451AAA16}">
   <ds:schemaRefs>
     <ds:schemaRef ds:uri="http://schemas.openxmlformats.org/officeDocument/2006/bibliography"/>
   </ds:schemaRefs>

</xml_diff>